<commit_message>
Começo do desenvolvimento introdução
</commit_message>
<xml_diff>
--- a/TCC - Gestão de Alunos.docx
+++ b/TCC - Gestão de Alunos.docx
@@ -1,6 +1,6 @@
 
 <file path=word/document.xml><?xml version="1.0" encoding="utf-8"?>
-<w:document xmlns:wpc="http://schemas.microsoft.com/office/word/2010/wordprocessingCanvas" xmlns:cx="http://schemas.microsoft.com/office/drawing/2014/chartex" xmlns:mc="http://schemas.openxmlformats.org/markup-compatibility/2006" xmlns:o="urn:schemas-microsoft-com:office:office" xmlns:r="http://schemas.openxmlformats.org/officeDocument/2006/relationships" xmlns:m="http://schemas.openxmlformats.org/officeDocument/2006/math" xmlns:v="urn:schemas-microsoft-com:vml" xmlns:wp14="http://schemas.microsoft.com/office/word/2010/wordprocessingDrawing" xmlns:wp="http://schemas.openxmlformats.org/drawingml/2006/wordprocessingDrawing" xmlns:w10="urn:schemas-microsoft-com:office:word" xmlns:w="http://schemas.openxmlformats.org/wordprocessingml/2006/main" xmlns:w14="http://schemas.microsoft.com/office/word/2010/wordml" xmlns:w15="http://schemas.microsoft.com/office/word/2012/wordml" xmlns:w16se="http://schemas.microsoft.com/office/word/2015/wordml/symex" xmlns:wpg="http://schemas.microsoft.com/office/word/2010/wordprocessingGroup" xmlns:wpi="http://schemas.microsoft.com/office/word/2010/wordprocessingInk" xmlns:wne="http://schemas.microsoft.com/office/word/2006/wordml" xmlns:wps="http://schemas.microsoft.com/office/word/2010/wordprocessingShape" mc:Ignorable="w14 w15 w16se wp14">
+<w:document xmlns:wpc="http://schemas.microsoft.com/office/word/2010/wordprocessingCanvas" xmlns:cx="http://schemas.microsoft.com/office/drawing/2014/chartex" xmlns:cx1="http://schemas.microsoft.com/office/drawing/2015/9/8/chartex" xmlns:cx2="http://schemas.microsoft.com/office/drawing/2015/10/21/chartex" xmlns:cx3="http://schemas.microsoft.com/office/drawing/2016/5/9/chartex" xmlns:cx4="http://schemas.microsoft.com/office/drawing/2016/5/10/chartex" xmlns:cx5="http://schemas.microsoft.com/office/drawing/2016/5/11/chartex" xmlns:cx6="http://schemas.microsoft.com/office/drawing/2016/5/12/chartex" xmlns:cx7="http://schemas.microsoft.com/office/drawing/2016/5/13/chartex" xmlns:cx8="http://schemas.microsoft.com/office/drawing/2016/5/14/chartex" xmlns:mc="http://schemas.openxmlformats.org/markup-compatibility/2006" xmlns:aink="http://schemas.microsoft.com/office/drawing/2016/ink" xmlns:am3d="http://schemas.microsoft.com/office/drawing/2017/model3d" xmlns:o="urn:schemas-microsoft-com:office:office" xmlns:oel="http://schemas.microsoft.com/office/2019/extlst" xmlns:r="http://schemas.openxmlformats.org/officeDocument/2006/relationships" xmlns:m="http://schemas.openxmlformats.org/officeDocument/2006/math" xmlns:v="urn:schemas-microsoft-com:vml" xmlns:wp14="http://schemas.microsoft.com/office/word/2010/wordprocessingDrawing" xmlns:wp="http://schemas.openxmlformats.org/drawingml/2006/wordprocessingDrawing" xmlns:w10="urn:schemas-microsoft-com:office:word" xmlns:w="http://schemas.openxmlformats.org/wordprocessingml/2006/main" xmlns:w14="http://schemas.microsoft.com/office/word/2010/wordml" xmlns:w15="http://schemas.microsoft.com/office/word/2012/wordml" xmlns:w16cex="http://schemas.microsoft.com/office/word/2018/wordml/cex" xmlns:w16cid="http://schemas.microsoft.com/office/word/2016/wordml/cid" xmlns:w16="http://schemas.microsoft.com/office/word/2018/wordml" xmlns:w16du="http://schemas.microsoft.com/office/word/2023/wordml/word16du" xmlns:w16sdtdh="http://schemas.microsoft.com/office/word/2020/wordml/sdtdatahash" xmlns:w16se="http://schemas.microsoft.com/office/word/2015/wordml/symex" xmlns:wpg="http://schemas.microsoft.com/office/word/2010/wordprocessingGroup" xmlns:wpi="http://schemas.microsoft.com/office/word/2010/wordprocessingInk" xmlns:wne="http://schemas.microsoft.com/office/word/2006/wordml" xmlns:wps="http://schemas.microsoft.com/office/word/2010/wordprocessingShape" mc:Ignorable="w14 w15 w16se w16cid w16 w16cex w16sdtdh wp14">
   <w:body>
     <w:p>
       <w:pPr>
@@ -551,23 +551,7 @@
           <w:rFonts w:eastAsia="Calibri" w:cs="Arial"/>
           <w:lang w:eastAsia="en-US"/>
         </w:rPr>
-        <w:t xml:space="preserve">Trabalho de Conclusão de Curso apresentado ao Curso de Técnico em Desenvolvimento de Sistemas da </w:t>
-      </w:r>
-      <w:proofErr w:type="spellStart"/>
-      <w:r>
-        <w:rPr>
-          <w:rFonts w:eastAsia="Calibri" w:cs="Arial"/>
-          <w:lang w:eastAsia="en-US"/>
-        </w:rPr>
-        <w:t>Etec</w:t>
-      </w:r>
-      <w:proofErr w:type="spellEnd"/>
-      <w:r>
-        <w:rPr>
-          <w:rFonts w:eastAsia="Calibri" w:cs="Arial"/>
-          <w:lang w:eastAsia="en-US"/>
-        </w:rPr>
-        <w:t xml:space="preserve"> Zona Leste, orientado pelo Prof.</w:t>
+        <w:t>Trabalho de Conclusão de Curso apresentado ao Curso de Técnico em Desenvolvimento de Sistemas da Etec Zona Leste, orientado pelo Prof.</w:t>
       </w:r>
       <w:r>
         <w:rPr>
@@ -4345,21 +4329,46 @@
     </w:p>
     <w:p>
       <w:r>
-        <w:t xml:space="preserve">O fato em si está na popularização contínua de gigantes do mercado como, Facebook, Instagram, iFood, Uber, etc. Esses </w:t>
+        <w:t>O fato em si está na popularização cont</w:t>
+      </w:r>
+      <w:r>
+        <w:t>inuamente crescente</w:t>
+      </w:r>
+      <w:r>
+        <w:t xml:space="preserve"> de gigantes do mercado como, Facebook,</w:t>
+      </w:r>
+      <w:r>
+        <w:t xml:space="preserve"> Whatsapp,</w:t>
+      </w:r>
+      <w:r>
+        <w:t xml:space="preserve"> Instagram, iFood, Uber, etc. Esses </w:t>
       </w:r>
       <w:r>
         <w:t>apps vieram com o intuito de suprir o que seria uma necessidade pessoal</w:t>
       </w:r>
       <w:r>
-        <w:t>, aprimorar o compartilhamento de informações ou</w:t>
+        <w:t>, aprimorar o compartilhamento de informações</w:t>
+      </w:r>
+      <w:r>
+        <w:t xml:space="preserve"> pela rede</w:t>
+      </w:r>
+      <w:r>
+        <w:t xml:space="preserve"> ou</w:t>
       </w:r>
       <w:r>
         <w:t xml:space="preserve"> simplesmente conectar pessoas entre si.</w:t>
       </w:r>
-    </w:p>
-    <w:p>
-      <w:r>
-        <w:t xml:space="preserve">Visando se adaptar ou dominar o mercado global, essas grandes marcas estão constantemente evoluindo </w:t>
+      <w:r>
+        <w:t xml:space="preserve"> </w:t>
+      </w:r>
+      <w:r>
+        <w:t>Visando</w:t>
+      </w:r>
+      <w:r>
+        <w:t xml:space="preserve"> crescer,</w:t>
+      </w:r>
+      <w:r>
+        <w:t xml:space="preserve"> se adaptar ou dominar o mercado global, essas grandes marcas estão constantemente evoluindo </w:t>
       </w:r>
       <w:r>
         <w:t xml:space="preserve">e </w:t>
@@ -4371,100 +4380,199 @@
         <w:t xml:space="preserve"> a</w:t>
       </w:r>
       <w:r>
-        <w:t>plicações. Isso garante que o acervo seja vasto e estimule ainda mais o uso social.</w:t>
-      </w:r>
-      <w:bookmarkStart w:id="1" w:name="_GoBack"/>
+        <w:t>plicações</w:t>
+      </w:r>
+      <w:r>
+        <w:t>, isso</w:t>
+      </w:r>
+      <w:r>
+        <w:t xml:space="preserve"> garante que o acervo</w:t>
+      </w:r>
+      <w:r>
+        <w:t xml:space="preserve"> de apps</w:t>
+      </w:r>
+      <w:r>
+        <w:t xml:space="preserve"> seja vasto e estimule ainda mais o uso social</w:t>
+      </w:r>
+      <w:r>
+        <w:t xml:space="preserve"> ou comercial</w:t>
+      </w:r>
+      <w:r>
+        <w:t xml:space="preserve">. </w:t>
+      </w:r>
+    </w:p>
+    <w:p>
+      <w:pPr>
+        <w:pStyle w:val="Ttulo2"/>
+      </w:pPr>
+      <w:r>
+        <w:t>TICs</w:t>
+      </w:r>
+    </w:p>
+    <w:p>
+      <w:r>
+        <w:t xml:space="preserve">Ainda no contexto atual, as </w:t>
+      </w:r>
+      <w:r>
+        <w:t>mudanças em nossa sociedade resultadas por esse</w:t>
+      </w:r>
+      <w:r>
+        <w:t xml:space="preserve">s </w:t>
+      </w:r>
+      <w:r>
+        <w:t xml:space="preserve">anos e anos de desenvolvimento tecnológico caracterizam o uso crescente e avanço contínuo nas </w:t>
+      </w:r>
+      <w:r>
+        <w:t xml:space="preserve">Tecnologias da Informação e Comunicação </w:t>
+      </w:r>
+      <w:r>
+        <w:rPr>
+          <w:b/>
+          <w:bCs/>
+        </w:rPr>
+        <w:t>(TICs)</w:t>
+      </w:r>
+      <w:r>
+        <w:t>.</w:t>
+      </w:r>
+      <w:r>
+        <w:t xml:space="preserve"> </w:t>
+      </w:r>
+      <w:r>
+        <w:t xml:space="preserve">Estas, por assim dizer, titãs do conhecimento e comunicação, possuem um impacto significativo na sociedade e continuam a auxiliar no desenvolvimento geral, aparecendo </w:t>
+      </w:r>
+      <w:r>
+        <w:t>e</w:t>
+      </w:r>
+      <w:r>
+        <w:t xml:space="preserve">m diversos </w:t>
+      </w:r>
+      <w:r>
+        <w:t>aspectos</w:t>
+      </w:r>
+      <w:r>
+        <w:t xml:space="preserve"> sociais, tais como</w:t>
+      </w:r>
+      <w:r>
+        <w:t>;</w:t>
+      </w:r>
+      <w:r>
+        <w:t xml:space="preserve"> a</w:t>
+      </w:r>
+      <w:r>
+        <w:t>primoramento constante ao acesso à informação</w:t>
+      </w:r>
+      <w:r>
+        <w:t xml:space="preserve"> e</w:t>
+      </w:r>
+      <w:r>
+        <w:rPr>
+          <w:b/>
+          <w:bCs/>
+        </w:rPr>
+        <w:t xml:space="preserve"> </w:t>
+      </w:r>
+      <w:r>
+        <w:t>f</w:t>
+      </w:r>
+      <w:r>
+        <w:t>acilidade na c</w:t>
+      </w:r>
+      <w:r>
+        <w:t>omunicação e conectividade</w:t>
+      </w:r>
+    </w:p>
+    <w:p>
+      <w:r>
+        <w:t>...”</w:t>
+      </w:r>
+    </w:p>
+    <w:p>
+      <w:pPr>
+        <w:pStyle w:val="Ttulo1"/>
+      </w:pPr>
+      <w:bookmarkStart w:id="1" w:name="_Toc134973306"/>
+      <w:r>
+        <w:t>REFERENCIAL TEÓRICO</w:t>
+      </w:r>
       <w:bookmarkEnd w:id="1"/>
-      <w:r>
-        <w:t xml:space="preserve"> </w:t>
-      </w:r>
-    </w:p>
-    <w:p>
-      <w:pPr>
-        <w:pStyle w:val="Ttulo1"/>
-      </w:pPr>
-      <w:bookmarkStart w:id="2" w:name="_Toc134973306"/>
-      <w:r>
-        <w:t>REFERENCIAL TEÓRICO</w:t>
+    </w:p>
+    <w:p>
+      <w:pPr>
+        <w:rPr>
+          <w:rStyle w:val="nfaseIntensa"/>
+        </w:rPr>
+      </w:pPr>
+      <w:r>
+        <w:rPr>
+          <w:rStyle w:val="nfaseIntensa"/>
+        </w:rPr>
+        <w:t>CAPÍTULO PRÉ-DEFINIDO PARA O EMBASAMENTO TEÓRICO.</w:t>
+      </w:r>
+    </w:p>
+    <w:p>
+      <w:pPr>
+        <w:pStyle w:val="Ttulo2"/>
+        <w:rPr>
+          <w:lang w:eastAsia="en-US"/>
+        </w:rPr>
+      </w:pPr>
+      <w:bookmarkStart w:id="2" w:name="_Toc134973307"/>
+      <w:r>
+        <w:t>UML</w:t>
       </w:r>
       <w:bookmarkEnd w:id="2"/>
     </w:p>
     <w:p>
       <w:pPr>
-        <w:rPr>
-          <w:rStyle w:val="nfaseIntensa"/>
-        </w:rPr>
-      </w:pPr>
-      <w:r>
-        <w:rPr>
-          <w:rStyle w:val="nfaseIntensa"/>
-        </w:rPr>
-        <w:t>CAPÍTULO PRÉ-DEFINIDO PARA O EMBASAMENTO TEÓRICO.</w:t>
-      </w:r>
-    </w:p>
-    <w:p>
-      <w:pPr>
-        <w:pStyle w:val="Ttulo2"/>
-        <w:rPr>
-          <w:lang w:eastAsia="en-US"/>
-        </w:rPr>
-      </w:pPr>
-      <w:bookmarkStart w:id="3" w:name="_Toc134973307"/>
-      <w:r>
-        <w:t>UML</w:t>
+        <w:spacing w:after="120"/>
+        <w:jc w:val="both"/>
+        <w:rPr>
+          <w:rFonts w:eastAsia="Calibri" w:cs="Arial"/>
+          <w:szCs w:val="24"/>
+          <w:lang w:eastAsia="en-US"/>
+        </w:rPr>
+      </w:pPr>
+      <w:r>
+        <w:rPr>
+          <w:rFonts w:eastAsia="Calibri" w:cs="Arial"/>
+          <w:szCs w:val="24"/>
+          <w:lang w:eastAsia="en-US"/>
+        </w:rPr>
+        <w:t xml:space="preserve">Inserir a </w:t>
+      </w:r>
+      <w:r>
+        <w:rPr>
+          <w:rFonts w:eastAsia="Calibri" w:cs="Arial"/>
+          <w:szCs w:val="24"/>
+          <w:lang w:eastAsia="en-US"/>
+        </w:rPr>
+        <w:t>sigla em inglês para Linguagem de Modelagem Unificada</w:t>
+      </w:r>
+      <w:r>
+        <w:rPr>
+          <w:rFonts w:eastAsia="Calibri" w:cs="Arial"/>
+          <w:szCs w:val="24"/>
+          <w:lang w:eastAsia="en-US"/>
+        </w:rPr>
+        <w:t xml:space="preserve"> na lista de siglas</w:t>
+      </w:r>
+    </w:p>
+    <w:p>
+      <w:pPr>
+        <w:pStyle w:val="Ttulo3"/>
+        <w:rPr>
+          <w:lang w:eastAsia="en-US"/>
+        </w:rPr>
+      </w:pPr>
+      <w:bookmarkStart w:id="3" w:name="_Toc134973308"/>
+      <w:r>
+        <w:rPr>
+          <w:lang w:eastAsia="en-US"/>
+        </w:rPr>
+        <w:t>Subtítulo UML</w:t>
       </w:r>
       <w:bookmarkEnd w:id="3"/>
-    </w:p>
-    <w:p>
-      <w:pPr>
-        <w:spacing w:after="120"/>
-        <w:jc w:val="both"/>
-        <w:rPr>
-          <w:rFonts w:eastAsia="Calibri" w:cs="Arial"/>
-          <w:szCs w:val="24"/>
-          <w:lang w:eastAsia="en-US"/>
-        </w:rPr>
-      </w:pPr>
-      <w:r>
-        <w:rPr>
-          <w:rFonts w:eastAsia="Calibri" w:cs="Arial"/>
-          <w:szCs w:val="24"/>
-          <w:lang w:eastAsia="en-US"/>
-        </w:rPr>
-        <w:t xml:space="preserve">Inserir a </w:t>
-      </w:r>
-      <w:r>
-        <w:rPr>
-          <w:rFonts w:eastAsia="Calibri" w:cs="Arial"/>
-          <w:szCs w:val="24"/>
-          <w:lang w:eastAsia="en-US"/>
-        </w:rPr>
-        <w:t>sigla em inglês para Linguagem de Modelagem Unificada</w:t>
-      </w:r>
-      <w:r>
-        <w:rPr>
-          <w:rFonts w:eastAsia="Calibri" w:cs="Arial"/>
-          <w:szCs w:val="24"/>
-          <w:lang w:eastAsia="en-US"/>
-        </w:rPr>
-        <w:t xml:space="preserve"> na lista de siglas</w:t>
-      </w:r>
-    </w:p>
-    <w:p>
-      <w:pPr>
-        <w:pStyle w:val="Ttulo3"/>
-        <w:rPr>
-          <w:lang w:eastAsia="en-US"/>
-        </w:rPr>
-      </w:pPr>
-      <w:bookmarkStart w:id="4" w:name="_Toc134973308"/>
-      <w:r>
-        <w:rPr>
-          <w:lang w:eastAsia="en-US"/>
-        </w:rPr>
-        <w:t>Subtítulo UML</w:t>
-      </w:r>
-      <w:bookmarkEnd w:id="4"/>
     </w:p>
     <w:p>
       <w:pPr>
@@ -4523,7 +4631,7 @@
           <w:bCs/>
         </w:rPr>
       </w:pPr>
-      <w:bookmarkStart w:id="5" w:name="_Toc134973309"/>
+      <w:bookmarkStart w:id="4" w:name="_Toc134973309"/>
       <w:r>
         <w:rPr>
           <w:rStyle w:val="Ttulo3Char"/>
@@ -4532,7 +4640,7 @@
         </w:rPr>
         <w:t>Android</w:t>
       </w:r>
-      <w:bookmarkEnd w:id="5"/>
+      <w:bookmarkEnd w:id="4"/>
     </w:p>
     <w:p>
       <w:r>
@@ -4546,7 +4654,7 @@
       <w:pPr>
         <w:pStyle w:val="Ttulo3"/>
       </w:pPr>
-      <w:bookmarkStart w:id="6" w:name="_Toc134973310"/>
+      <w:bookmarkStart w:id="5" w:name="_Toc134973310"/>
       <w:r>
         <w:rPr>
           <w:rStyle w:val="Ttulo3Char"/>
@@ -4555,7 +4663,7 @@
         </w:rPr>
         <w:t>Subtítulo Android</w:t>
       </w:r>
-      <w:bookmarkEnd w:id="6"/>
+      <w:bookmarkEnd w:id="5"/>
     </w:p>
     <w:p>
       <w:pPr>
@@ -4593,7 +4701,7 @@
           <w:bCs/>
         </w:rPr>
       </w:pPr>
-      <w:bookmarkStart w:id="7" w:name="_Toc134973311"/>
+      <w:bookmarkStart w:id="6" w:name="_Toc134973311"/>
       <w:r>
         <w:rPr>
           <w:rStyle w:val="Ttulo3Char"/>
@@ -4602,7 +4710,7 @@
         </w:rPr>
         <w:t>Kotlin</w:t>
       </w:r>
-      <w:bookmarkEnd w:id="7"/>
+      <w:bookmarkEnd w:id="6"/>
     </w:p>
     <w:p>
       <w:r>
@@ -4630,11 +4738,7 @@
         <w:t xml:space="preserve"> se</w:t>
       </w:r>
       <w:r>
-        <w:t xml:space="preserve"> passam, propondo melhorias </w:t>
-      </w:r>
-      <w:r>
-        <w:lastRenderedPageBreak/>
-        <w:t>ao mercado ou</w:t>
+        <w:t xml:space="preserve"> passam, propondo melhorias ao mercado ou</w:t>
       </w:r>
       <w:r>
         <w:t xml:space="preserve"> adaptações ao </w:t>
@@ -4779,7 +4883,7 @@
                                 <w:szCs w:val="20"/>
                               </w:rPr>
                             </w:pPr>
-                            <w:bookmarkStart w:id="8" w:name="_Toc135079886"/>
+                            <w:bookmarkStart w:id="7" w:name="_Toc135079886"/>
                             <w:r>
                               <w:t xml:space="preserve">Figura </w:t>
                             </w:r>
@@ -4816,7 +4920,7 @@
                             <w:r>
                               <w:t>anunciado</w:t>
                             </w:r>
-                            <w:bookmarkEnd w:id="8"/>
+                            <w:bookmarkEnd w:id="7"/>
                           </w:p>
                         </w:txbxContent>
                       </wps:txbx>
@@ -4838,7 +4942,7 @@
                 <v:stroke joinstyle="miter"/>
                 <v:path gradientshapeok="t" o:connecttype="rect"/>
               </v:shapetype>
-              <v:shape id="Caixa de Texto 1" o:spid="_x0000_s1026" type="#_x0000_t202" style="position:absolute;margin-left:0;margin-top:158pt;width:273pt;height:.05pt;z-index:251660288;visibility:visible;mso-wrap-style:square;mso-wrap-distance-left:9pt;mso-wrap-distance-top:0;mso-wrap-distance-right:9pt;mso-wrap-distance-bottom:0;mso-position-horizontal:absolute;mso-position-horizontal-relative:text;mso-position-vertical:absolute;mso-position-vertical-relative:text;v-text-anchor:top" o:gfxdata="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" stroked="f">
+              <v:shape id="Caixa de Texto 1" o:spid="_x0000_s1026" type="#_x0000_t202" style="position:absolute;margin-left:0;margin-top:158pt;width:273pt;height:.05pt;z-index:251660288;visibility:visible;mso-wrap-style:square;mso-wrap-distance-left:9pt;mso-wrap-distance-top:0;mso-wrap-distance-right:9pt;mso-wrap-distance-bottom:0;mso-position-horizontal:absolute;mso-position-horizontal-relative:text;mso-position-vertical:absolute;mso-position-vertical-relative:text;v-text-anchor:top" o:gfxdata="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" stroked="f">
                 <v:textbox style="mso-fit-shape-to-text:t" inset="0,0,0,0">
                   <w:txbxContent>
                     <w:p>
@@ -4993,6 +5097,7 @@
     </w:p>
     <w:p>
       <w:r>
+        <w:lastRenderedPageBreak/>
         <w:t>Sendo uma linguagem moderna de tipagem estática e forte,</w:t>
       </w:r>
       <w:r>
@@ -5022,7 +5127,6 @@
     </w:p>
     <w:p>
       <w:r>
-        <w:lastRenderedPageBreak/>
         <w:t>Em outras palavras, essa combinação apresentada pode fazer do Kotlin uma linguagem amigável e mais acessível para possíveis novos desenvolvedores.</w:t>
       </w:r>
     </w:p>
@@ -5611,7 +5715,6 @@
         <w:rPr>
           <w:lang w:eastAsia="en-US"/>
         </w:rPr>
-        <w:lastRenderedPageBreak/>
         <w:t>CONCLUSÃO</w:t>
       </w:r>
       <w:bookmarkEnd w:id="11"/>
@@ -5879,7 +5982,6 @@
       </w:pPr>
       <w:bookmarkStart w:id="12" w:name="_Toc134973315"/>
       <w:r>
-        <w:lastRenderedPageBreak/>
         <w:t>REFERÊNCIAS</w:t>
       </w:r>
       <w:bookmarkEnd w:id="12"/>
@@ -5902,7 +6004,6 @@
         </w:rPr>
         <w:t>SOBRENOME, Nome. </w:t>
       </w:r>
-      <w:proofErr w:type="spellStart"/>
       <w:r>
         <w:rPr>
           <w:rFonts w:cs="Arial"/>
@@ -5910,17 +6011,7 @@
           <w:bCs/>
           <w:shd w:val="clear" w:color="auto" w:fill="FFFFFF"/>
         </w:rPr>
-        <w:t>Titulo</w:t>
-      </w:r>
-      <w:proofErr w:type="spellEnd"/>
-      <w:r>
-        <w:rPr>
-          <w:rFonts w:cs="Arial"/>
-          <w:b/>
-          <w:bCs/>
-          <w:shd w:val="clear" w:color="auto" w:fill="FFFFFF"/>
-        </w:rPr>
-        <w:t xml:space="preserve"> do livro</w:t>
+        <w:t>Titulo do livro</w:t>
       </w:r>
       <w:r>
         <w:rPr>
@@ -6064,7 +6155,7 @@
 </file>
 
 <file path=word/endnotes.xml><?xml version="1.0" encoding="utf-8"?>
-<w:endnotes xmlns:wpc="http://schemas.microsoft.com/office/word/2010/wordprocessingCanvas" xmlns:cx="http://schemas.microsoft.com/office/drawing/2014/chartex" xmlns:mc="http://schemas.openxmlformats.org/markup-compatibility/2006" xmlns:o="urn:schemas-microsoft-com:office:office" xmlns:r="http://schemas.openxmlformats.org/officeDocument/2006/relationships" xmlns:m="http://schemas.openxmlformats.org/officeDocument/2006/math" xmlns:v="urn:schemas-microsoft-com:vml" xmlns:wp14="http://schemas.microsoft.com/office/word/2010/wordprocessingDrawing" xmlns:wp="http://schemas.openxmlformats.org/drawingml/2006/wordprocessingDrawing" xmlns:w10="urn:schemas-microsoft-com:office:word" xmlns:w="http://schemas.openxmlformats.org/wordprocessingml/2006/main" xmlns:w14="http://schemas.microsoft.com/office/word/2010/wordml" xmlns:w15="http://schemas.microsoft.com/office/word/2012/wordml" xmlns:w16se="http://schemas.microsoft.com/office/word/2015/wordml/symex" xmlns:wpg="http://schemas.microsoft.com/office/word/2010/wordprocessingGroup" xmlns:wpi="http://schemas.microsoft.com/office/word/2010/wordprocessingInk" xmlns:wne="http://schemas.microsoft.com/office/word/2006/wordml" xmlns:wps="http://schemas.microsoft.com/office/word/2010/wordprocessingShape" mc:Ignorable="w14 w15 w16se wp14">
+<w:endnotes xmlns:wpc="http://schemas.microsoft.com/office/word/2010/wordprocessingCanvas" xmlns:cx="http://schemas.microsoft.com/office/drawing/2014/chartex" xmlns:cx1="http://schemas.microsoft.com/office/drawing/2015/9/8/chartex" xmlns:cx2="http://schemas.microsoft.com/office/drawing/2015/10/21/chartex" xmlns:cx3="http://schemas.microsoft.com/office/drawing/2016/5/9/chartex" xmlns:cx4="http://schemas.microsoft.com/office/drawing/2016/5/10/chartex" xmlns:cx5="http://schemas.microsoft.com/office/drawing/2016/5/11/chartex" xmlns:cx6="http://schemas.microsoft.com/office/drawing/2016/5/12/chartex" xmlns:cx7="http://schemas.microsoft.com/office/drawing/2016/5/13/chartex" xmlns:cx8="http://schemas.microsoft.com/office/drawing/2016/5/14/chartex" xmlns:mc="http://schemas.openxmlformats.org/markup-compatibility/2006" xmlns:aink="http://schemas.microsoft.com/office/drawing/2016/ink" xmlns:am3d="http://schemas.microsoft.com/office/drawing/2017/model3d" xmlns:o="urn:schemas-microsoft-com:office:office" xmlns:oel="http://schemas.microsoft.com/office/2019/extlst" xmlns:r="http://schemas.openxmlformats.org/officeDocument/2006/relationships" xmlns:m="http://schemas.openxmlformats.org/officeDocument/2006/math" xmlns:v="urn:schemas-microsoft-com:vml" xmlns:wp14="http://schemas.microsoft.com/office/word/2010/wordprocessingDrawing" xmlns:wp="http://schemas.openxmlformats.org/drawingml/2006/wordprocessingDrawing" xmlns:w10="urn:schemas-microsoft-com:office:word" xmlns:w="http://schemas.openxmlformats.org/wordprocessingml/2006/main" xmlns:w14="http://schemas.microsoft.com/office/word/2010/wordml" xmlns:w15="http://schemas.microsoft.com/office/word/2012/wordml" xmlns:w16cex="http://schemas.microsoft.com/office/word/2018/wordml/cex" xmlns:w16cid="http://schemas.microsoft.com/office/word/2016/wordml/cid" xmlns:w16="http://schemas.microsoft.com/office/word/2018/wordml" xmlns:w16du="http://schemas.microsoft.com/office/word/2023/wordml/word16du" xmlns:w16sdtdh="http://schemas.microsoft.com/office/word/2020/wordml/sdtdatahash" xmlns:w16se="http://schemas.microsoft.com/office/word/2015/wordml/symex" xmlns:wpg="http://schemas.microsoft.com/office/word/2010/wordprocessingGroup" xmlns:wpi="http://schemas.microsoft.com/office/word/2010/wordprocessingInk" xmlns:wne="http://schemas.microsoft.com/office/word/2006/wordml" xmlns:wps="http://schemas.microsoft.com/office/word/2010/wordprocessingShape" mc:Ignorable="w14 w15 w16se w16cid w16 w16cex w16sdtdh wp14">
   <w:endnote w:type="separator" w:id="-1">
     <w:p>
       <w:pPr>
@@ -6089,7 +6180,7 @@
 </file>
 
 <file path=word/footnotes.xml><?xml version="1.0" encoding="utf-8"?>
-<w:footnotes xmlns:wpc="http://schemas.microsoft.com/office/word/2010/wordprocessingCanvas" xmlns:cx="http://schemas.microsoft.com/office/drawing/2014/chartex" xmlns:mc="http://schemas.openxmlformats.org/markup-compatibility/2006" xmlns:o="urn:schemas-microsoft-com:office:office" xmlns:r="http://schemas.openxmlformats.org/officeDocument/2006/relationships" xmlns:m="http://schemas.openxmlformats.org/officeDocument/2006/math" xmlns:v="urn:schemas-microsoft-com:vml" xmlns:wp14="http://schemas.microsoft.com/office/word/2010/wordprocessingDrawing" xmlns:wp="http://schemas.openxmlformats.org/drawingml/2006/wordprocessingDrawing" xmlns:w10="urn:schemas-microsoft-com:office:word" xmlns:w="http://schemas.openxmlformats.org/wordprocessingml/2006/main" xmlns:w14="http://schemas.microsoft.com/office/word/2010/wordml" xmlns:w15="http://schemas.microsoft.com/office/word/2012/wordml" xmlns:w16se="http://schemas.microsoft.com/office/word/2015/wordml/symex" xmlns:wpg="http://schemas.microsoft.com/office/word/2010/wordprocessingGroup" xmlns:wpi="http://schemas.microsoft.com/office/word/2010/wordprocessingInk" xmlns:wne="http://schemas.microsoft.com/office/word/2006/wordml" xmlns:wps="http://schemas.microsoft.com/office/word/2010/wordprocessingShape" mc:Ignorable="w14 w15 w16se wp14">
+<w:footnotes xmlns:wpc="http://schemas.microsoft.com/office/word/2010/wordprocessingCanvas" xmlns:cx="http://schemas.microsoft.com/office/drawing/2014/chartex" xmlns:cx1="http://schemas.microsoft.com/office/drawing/2015/9/8/chartex" xmlns:cx2="http://schemas.microsoft.com/office/drawing/2015/10/21/chartex" xmlns:cx3="http://schemas.microsoft.com/office/drawing/2016/5/9/chartex" xmlns:cx4="http://schemas.microsoft.com/office/drawing/2016/5/10/chartex" xmlns:cx5="http://schemas.microsoft.com/office/drawing/2016/5/11/chartex" xmlns:cx6="http://schemas.microsoft.com/office/drawing/2016/5/12/chartex" xmlns:cx7="http://schemas.microsoft.com/office/drawing/2016/5/13/chartex" xmlns:cx8="http://schemas.microsoft.com/office/drawing/2016/5/14/chartex" xmlns:mc="http://schemas.openxmlformats.org/markup-compatibility/2006" xmlns:aink="http://schemas.microsoft.com/office/drawing/2016/ink" xmlns:am3d="http://schemas.microsoft.com/office/drawing/2017/model3d" xmlns:o="urn:schemas-microsoft-com:office:office" xmlns:oel="http://schemas.microsoft.com/office/2019/extlst" xmlns:r="http://schemas.openxmlformats.org/officeDocument/2006/relationships" xmlns:m="http://schemas.openxmlformats.org/officeDocument/2006/math" xmlns:v="urn:schemas-microsoft-com:vml" xmlns:wp14="http://schemas.microsoft.com/office/word/2010/wordprocessingDrawing" xmlns:wp="http://schemas.openxmlformats.org/drawingml/2006/wordprocessingDrawing" xmlns:w10="urn:schemas-microsoft-com:office:word" xmlns:w="http://schemas.openxmlformats.org/wordprocessingml/2006/main" xmlns:w14="http://schemas.microsoft.com/office/word/2010/wordml" xmlns:w15="http://schemas.microsoft.com/office/word/2012/wordml" xmlns:w16cex="http://schemas.microsoft.com/office/word/2018/wordml/cex" xmlns:w16cid="http://schemas.microsoft.com/office/word/2016/wordml/cid" xmlns:w16="http://schemas.microsoft.com/office/word/2018/wordml" xmlns:w16du="http://schemas.microsoft.com/office/word/2023/wordml/word16du" xmlns:w16sdtdh="http://schemas.microsoft.com/office/word/2020/wordml/sdtdatahash" xmlns:w16se="http://schemas.microsoft.com/office/word/2015/wordml/symex" xmlns:wpg="http://schemas.microsoft.com/office/word/2010/wordprocessingGroup" xmlns:wpi="http://schemas.microsoft.com/office/word/2010/wordprocessingInk" xmlns:wne="http://schemas.microsoft.com/office/word/2006/wordml" xmlns:wps="http://schemas.microsoft.com/office/word/2010/wordprocessingShape" mc:Ignorable="w14 w15 w16se w16cid w16 w16cex w16sdtdh wp14">
   <w:footnote w:type="separator" w:id="-1">
     <w:p>
       <w:pPr>
@@ -6114,7 +6205,7 @@
 </file>
 
 <file path=word/header1.xml><?xml version="1.0" encoding="utf-8"?>
-<w:hdr xmlns:wpc="http://schemas.microsoft.com/office/word/2010/wordprocessingCanvas" xmlns:cx="http://schemas.microsoft.com/office/drawing/2014/chartex" xmlns:mc="http://schemas.openxmlformats.org/markup-compatibility/2006" xmlns:o="urn:schemas-microsoft-com:office:office" xmlns:r="http://schemas.openxmlformats.org/officeDocument/2006/relationships" xmlns:m="http://schemas.openxmlformats.org/officeDocument/2006/math" xmlns:v="urn:schemas-microsoft-com:vml" xmlns:wp14="http://schemas.microsoft.com/office/word/2010/wordprocessingDrawing" xmlns:wp="http://schemas.openxmlformats.org/drawingml/2006/wordprocessingDrawing" xmlns:w10="urn:schemas-microsoft-com:office:word" xmlns:w="http://schemas.openxmlformats.org/wordprocessingml/2006/main" xmlns:w14="http://schemas.microsoft.com/office/word/2010/wordml" xmlns:w15="http://schemas.microsoft.com/office/word/2012/wordml" xmlns:w16se="http://schemas.microsoft.com/office/word/2015/wordml/symex" xmlns:wpg="http://schemas.microsoft.com/office/word/2010/wordprocessingGroup" xmlns:wpi="http://schemas.microsoft.com/office/word/2010/wordprocessingInk" xmlns:wne="http://schemas.microsoft.com/office/word/2006/wordml" xmlns:wps="http://schemas.microsoft.com/office/word/2010/wordprocessingShape" mc:Ignorable="w14 w15 w16se wp14">
+<w:hdr xmlns:wpc="http://schemas.microsoft.com/office/word/2010/wordprocessingCanvas" xmlns:cx="http://schemas.microsoft.com/office/drawing/2014/chartex" xmlns:cx1="http://schemas.microsoft.com/office/drawing/2015/9/8/chartex" xmlns:cx2="http://schemas.microsoft.com/office/drawing/2015/10/21/chartex" xmlns:cx3="http://schemas.microsoft.com/office/drawing/2016/5/9/chartex" xmlns:cx4="http://schemas.microsoft.com/office/drawing/2016/5/10/chartex" xmlns:cx5="http://schemas.microsoft.com/office/drawing/2016/5/11/chartex" xmlns:cx6="http://schemas.microsoft.com/office/drawing/2016/5/12/chartex" xmlns:cx7="http://schemas.microsoft.com/office/drawing/2016/5/13/chartex" xmlns:cx8="http://schemas.microsoft.com/office/drawing/2016/5/14/chartex" xmlns:mc="http://schemas.openxmlformats.org/markup-compatibility/2006" xmlns:aink="http://schemas.microsoft.com/office/drawing/2016/ink" xmlns:am3d="http://schemas.microsoft.com/office/drawing/2017/model3d" xmlns:o="urn:schemas-microsoft-com:office:office" xmlns:oel="http://schemas.microsoft.com/office/2019/extlst" xmlns:r="http://schemas.openxmlformats.org/officeDocument/2006/relationships" xmlns:m="http://schemas.openxmlformats.org/officeDocument/2006/math" xmlns:v="urn:schemas-microsoft-com:vml" xmlns:wp14="http://schemas.microsoft.com/office/word/2010/wordprocessingDrawing" xmlns:wp="http://schemas.openxmlformats.org/drawingml/2006/wordprocessingDrawing" xmlns:w10="urn:schemas-microsoft-com:office:word" xmlns:w="http://schemas.openxmlformats.org/wordprocessingml/2006/main" xmlns:w14="http://schemas.microsoft.com/office/word/2010/wordml" xmlns:w15="http://schemas.microsoft.com/office/word/2012/wordml" xmlns:w16cex="http://schemas.microsoft.com/office/word/2018/wordml/cex" xmlns:w16cid="http://schemas.microsoft.com/office/word/2016/wordml/cid" xmlns:w16="http://schemas.microsoft.com/office/word/2018/wordml" xmlns:w16du="http://schemas.microsoft.com/office/word/2023/wordml/word16du" xmlns:w16sdtdh="http://schemas.microsoft.com/office/word/2020/wordml/sdtdatahash" xmlns:w16se="http://schemas.microsoft.com/office/word/2015/wordml/symex" xmlns:wpg="http://schemas.microsoft.com/office/word/2010/wordprocessingGroup" xmlns:wpi="http://schemas.microsoft.com/office/word/2010/wordprocessingInk" xmlns:wne="http://schemas.microsoft.com/office/word/2006/wordml" xmlns:wps="http://schemas.microsoft.com/office/word/2010/wordprocessingShape" mc:Ignorable="w14 w15 w16se w16cid w16 w16cex w16sdtdh wp14">
   <w:p>
     <w:pPr>
       <w:pStyle w:val="Cabealho"/>
@@ -6129,7 +6220,7 @@
 </file>
 
 <file path=word/header2.xml><?xml version="1.0" encoding="utf-8"?>
-<w:hdr xmlns:wpc="http://schemas.microsoft.com/office/word/2010/wordprocessingCanvas" xmlns:cx="http://schemas.microsoft.com/office/drawing/2014/chartex" xmlns:mc="http://schemas.openxmlformats.org/markup-compatibility/2006" xmlns:o="urn:schemas-microsoft-com:office:office" xmlns:r="http://schemas.openxmlformats.org/officeDocument/2006/relationships" xmlns:m="http://schemas.openxmlformats.org/officeDocument/2006/math" xmlns:v="urn:schemas-microsoft-com:vml" xmlns:wp14="http://schemas.microsoft.com/office/word/2010/wordprocessingDrawing" xmlns:wp="http://schemas.openxmlformats.org/drawingml/2006/wordprocessingDrawing" xmlns:w10="urn:schemas-microsoft-com:office:word" xmlns:w="http://schemas.openxmlformats.org/wordprocessingml/2006/main" xmlns:w14="http://schemas.microsoft.com/office/word/2010/wordml" xmlns:w15="http://schemas.microsoft.com/office/word/2012/wordml" xmlns:w16se="http://schemas.microsoft.com/office/word/2015/wordml/symex" xmlns:wpg="http://schemas.microsoft.com/office/word/2010/wordprocessingGroup" xmlns:wpi="http://schemas.microsoft.com/office/word/2010/wordprocessingInk" xmlns:wne="http://schemas.microsoft.com/office/word/2006/wordml" xmlns:wps="http://schemas.microsoft.com/office/word/2010/wordprocessingShape" mc:Ignorable="w14 w15 w16se wp14">
+<w:hdr xmlns:wpc="http://schemas.microsoft.com/office/word/2010/wordprocessingCanvas" xmlns:cx="http://schemas.microsoft.com/office/drawing/2014/chartex" xmlns:cx1="http://schemas.microsoft.com/office/drawing/2015/9/8/chartex" xmlns:cx2="http://schemas.microsoft.com/office/drawing/2015/10/21/chartex" xmlns:cx3="http://schemas.microsoft.com/office/drawing/2016/5/9/chartex" xmlns:cx4="http://schemas.microsoft.com/office/drawing/2016/5/10/chartex" xmlns:cx5="http://schemas.microsoft.com/office/drawing/2016/5/11/chartex" xmlns:cx6="http://schemas.microsoft.com/office/drawing/2016/5/12/chartex" xmlns:cx7="http://schemas.microsoft.com/office/drawing/2016/5/13/chartex" xmlns:cx8="http://schemas.microsoft.com/office/drawing/2016/5/14/chartex" xmlns:mc="http://schemas.openxmlformats.org/markup-compatibility/2006" xmlns:aink="http://schemas.microsoft.com/office/drawing/2016/ink" xmlns:am3d="http://schemas.microsoft.com/office/drawing/2017/model3d" xmlns:o="urn:schemas-microsoft-com:office:office" xmlns:oel="http://schemas.microsoft.com/office/2019/extlst" xmlns:r="http://schemas.openxmlformats.org/officeDocument/2006/relationships" xmlns:m="http://schemas.openxmlformats.org/officeDocument/2006/math" xmlns:v="urn:schemas-microsoft-com:vml" xmlns:wp14="http://schemas.microsoft.com/office/word/2010/wordprocessingDrawing" xmlns:wp="http://schemas.openxmlformats.org/drawingml/2006/wordprocessingDrawing" xmlns:w10="urn:schemas-microsoft-com:office:word" xmlns:w="http://schemas.openxmlformats.org/wordprocessingml/2006/main" xmlns:w14="http://schemas.microsoft.com/office/word/2010/wordml" xmlns:w15="http://schemas.microsoft.com/office/word/2012/wordml" xmlns:w16cex="http://schemas.microsoft.com/office/word/2018/wordml/cex" xmlns:w16cid="http://schemas.microsoft.com/office/word/2016/wordml/cid" xmlns:w16="http://schemas.microsoft.com/office/word/2018/wordml" xmlns:w16du="http://schemas.microsoft.com/office/word/2023/wordml/word16du" xmlns:w16sdtdh="http://schemas.microsoft.com/office/word/2020/wordml/sdtdatahash" xmlns:w16se="http://schemas.microsoft.com/office/word/2015/wordml/symex" xmlns:wpg="http://schemas.microsoft.com/office/word/2010/wordprocessingGroup" xmlns:wpi="http://schemas.microsoft.com/office/word/2010/wordprocessingInk" xmlns:wne="http://schemas.microsoft.com/office/word/2006/wordml" xmlns:wps="http://schemas.microsoft.com/office/word/2010/wordprocessingShape" mc:Ignorable="w14 w15 w16se w16cid w16 w16cex w16sdtdh wp14">
   <w:sdt>
     <w:sdtPr>
       <w:id w:val="-1175265069"/>
@@ -6138,7 +6229,6 @@
         <w:docPartUnique/>
       </w:docPartObj>
     </w:sdtPr>
-    <w:sdtEndPr/>
     <w:sdtContent>
       <w:p>
         <w:pPr>
@@ -6175,7 +6265,7 @@
 </file>
 
 <file path=word/numbering.xml><?xml version="1.0" encoding="utf-8"?>
-<w:numbering xmlns:wpc="http://schemas.microsoft.com/office/word/2010/wordprocessingCanvas" xmlns:cx="http://schemas.microsoft.com/office/drawing/2014/chartex" xmlns:mc="http://schemas.openxmlformats.org/markup-compatibility/2006" xmlns:o="urn:schemas-microsoft-com:office:office" xmlns:r="http://schemas.openxmlformats.org/officeDocument/2006/relationships" xmlns:m="http://schemas.openxmlformats.org/officeDocument/2006/math" xmlns:v="urn:schemas-microsoft-com:vml" xmlns:wp14="http://schemas.microsoft.com/office/word/2010/wordprocessingDrawing" xmlns:wp="http://schemas.openxmlformats.org/drawingml/2006/wordprocessingDrawing" xmlns:w10="urn:schemas-microsoft-com:office:word" xmlns:w="http://schemas.openxmlformats.org/wordprocessingml/2006/main" xmlns:w14="http://schemas.microsoft.com/office/word/2010/wordml" xmlns:w15="http://schemas.microsoft.com/office/word/2012/wordml" xmlns:w16se="http://schemas.microsoft.com/office/word/2015/wordml/symex" xmlns:wpg="http://schemas.microsoft.com/office/word/2010/wordprocessingGroup" xmlns:wpi="http://schemas.microsoft.com/office/word/2010/wordprocessingInk" xmlns:wne="http://schemas.microsoft.com/office/word/2006/wordml" xmlns:wps="http://schemas.microsoft.com/office/word/2010/wordprocessingShape" mc:Ignorable="w14 w15 w16se wp14">
+<w:numbering xmlns:wpc="http://schemas.microsoft.com/office/word/2010/wordprocessingCanvas" xmlns:cx="http://schemas.microsoft.com/office/drawing/2014/chartex" xmlns:cx1="http://schemas.microsoft.com/office/drawing/2015/9/8/chartex" xmlns:cx2="http://schemas.microsoft.com/office/drawing/2015/10/21/chartex" xmlns:cx3="http://schemas.microsoft.com/office/drawing/2016/5/9/chartex" xmlns:cx4="http://schemas.microsoft.com/office/drawing/2016/5/10/chartex" xmlns:cx5="http://schemas.microsoft.com/office/drawing/2016/5/11/chartex" xmlns:cx6="http://schemas.microsoft.com/office/drawing/2016/5/12/chartex" xmlns:cx7="http://schemas.microsoft.com/office/drawing/2016/5/13/chartex" xmlns:cx8="http://schemas.microsoft.com/office/drawing/2016/5/14/chartex" xmlns:mc="http://schemas.openxmlformats.org/markup-compatibility/2006" xmlns:aink="http://schemas.microsoft.com/office/drawing/2016/ink" xmlns:am3d="http://schemas.microsoft.com/office/drawing/2017/model3d" xmlns:o="urn:schemas-microsoft-com:office:office" xmlns:oel="http://schemas.microsoft.com/office/2019/extlst" xmlns:r="http://schemas.openxmlformats.org/officeDocument/2006/relationships" xmlns:m="http://schemas.openxmlformats.org/officeDocument/2006/math" xmlns:v="urn:schemas-microsoft-com:vml" xmlns:wp14="http://schemas.microsoft.com/office/word/2010/wordprocessingDrawing" xmlns:wp="http://schemas.openxmlformats.org/drawingml/2006/wordprocessingDrawing" xmlns:w10="urn:schemas-microsoft-com:office:word" xmlns:w="http://schemas.openxmlformats.org/wordprocessingml/2006/main" xmlns:w14="http://schemas.microsoft.com/office/word/2010/wordml" xmlns:w15="http://schemas.microsoft.com/office/word/2012/wordml" xmlns:w16cex="http://schemas.microsoft.com/office/word/2018/wordml/cex" xmlns:w16cid="http://schemas.microsoft.com/office/word/2016/wordml/cid" xmlns:w16="http://schemas.microsoft.com/office/word/2018/wordml" xmlns:w16du="http://schemas.microsoft.com/office/word/2023/wordml/word16du" xmlns:w16sdtdh="http://schemas.microsoft.com/office/word/2020/wordml/sdtdatahash" xmlns:w16se="http://schemas.microsoft.com/office/word/2015/wordml/symex" xmlns:wpg="http://schemas.microsoft.com/office/word/2010/wordprocessingGroup" xmlns:wpi="http://schemas.microsoft.com/office/word/2010/wordprocessingInk" xmlns:wne="http://schemas.microsoft.com/office/word/2006/wordml" xmlns:wps="http://schemas.microsoft.com/office/word/2010/wordprocessingShape" mc:Ignorable="w14 w15 w16se w16cid w16 w16cex w16sdtdh wp14">
   <w:abstractNum w:abstractNumId="0" w15:restartNumberingAfterBreak="0">
     <w:nsid w:val="1482775B"/>
     <w:multiLevelType w:val="multilevel"/>
@@ -6263,6 +6353,119 @@
     </w:lvl>
   </w:abstractNum>
   <w:abstractNum w:abstractNumId="1" w15:restartNumberingAfterBreak="0">
+    <w:nsid w:val="417A1ACA"/>
+    <w:multiLevelType w:val="hybridMultilevel"/>
+    <w:tmpl w:val="F95A8BFC"/>
+    <w:lvl w:ilvl="0" w:tplc="04160001">
+      <w:start w:val="1"/>
+      <w:numFmt w:val="bullet"/>
+      <w:lvlText w:val=""/>
+      <w:lvlJc w:val="left"/>
+      <w:pPr>
+        <w:ind w:left="720" w:hanging="360"/>
+      </w:pPr>
+      <w:rPr>
+        <w:rFonts w:ascii="Symbol" w:hAnsi="Symbol" w:hint="default"/>
+      </w:rPr>
+    </w:lvl>
+    <w:lvl w:ilvl="1" w:tplc="04160003" w:tentative="1">
+      <w:start w:val="1"/>
+      <w:numFmt w:val="bullet"/>
+      <w:lvlText w:val="o"/>
+      <w:lvlJc w:val="left"/>
+      <w:pPr>
+        <w:ind w:left="1440" w:hanging="360"/>
+      </w:pPr>
+      <w:rPr>
+        <w:rFonts w:ascii="Courier New" w:hAnsi="Courier New" w:cs="Courier New" w:hint="default"/>
+      </w:rPr>
+    </w:lvl>
+    <w:lvl w:ilvl="2" w:tplc="04160005" w:tentative="1">
+      <w:start w:val="1"/>
+      <w:numFmt w:val="bullet"/>
+      <w:lvlText w:val=""/>
+      <w:lvlJc w:val="left"/>
+      <w:pPr>
+        <w:ind w:left="2160" w:hanging="360"/>
+      </w:pPr>
+      <w:rPr>
+        <w:rFonts w:ascii="Wingdings" w:hAnsi="Wingdings" w:hint="default"/>
+      </w:rPr>
+    </w:lvl>
+    <w:lvl w:ilvl="3" w:tplc="04160001" w:tentative="1">
+      <w:start w:val="1"/>
+      <w:numFmt w:val="bullet"/>
+      <w:lvlText w:val=""/>
+      <w:lvlJc w:val="left"/>
+      <w:pPr>
+        <w:ind w:left="2880" w:hanging="360"/>
+      </w:pPr>
+      <w:rPr>
+        <w:rFonts w:ascii="Symbol" w:hAnsi="Symbol" w:hint="default"/>
+      </w:rPr>
+    </w:lvl>
+    <w:lvl w:ilvl="4" w:tplc="04160003" w:tentative="1">
+      <w:start w:val="1"/>
+      <w:numFmt w:val="bullet"/>
+      <w:lvlText w:val="o"/>
+      <w:lvlJc w:val="left"/>
+      <w:pPr>
+        <w:ind w:left="3600" w:hanging="360"/>
+      </w:pPr>
+      <w:rPr>
+        <w:rFonts w:ascii="Courier New" w:hAnsi="Courier New" w:cs="Courier New" w:hint="default"/>
+      </w:rPr>
+    </w:lvl>
+    <w:lvl w:ilvl="5" w:tplc="04160005" w:tentative="1">
+      <w:start w:val="1"/>
+      <w:numFmt w:val="bullet"/>
+      <w:lvlText w:val=""/>
+      <w:lvlJc w:val="left"/>
+      <w:pPr>
+        <w:ind w:left="4320" w:hanging="360"/>
+      </w:pPr>
+      <w:rPr>
+        <w:rFonts w:ascii="Wingdings" w:hAnsi="Wingdings" w:hint="default"/>
+      </w:rPr>
+    </w:lvl>
+    <w:lvl w:ilvl="6" w:tplc="04160001" w:tentative="1">
+      <w:start w:val="1"/>
+      <w:numFmt w:val="bullet"/>
+      <w:lvlText w:val=""/>
+      <w:lvlJc w:val="left"/>
+      <w:pPr>
+        <w:ind w:left="5040" w:hanging="360"/>
+      </w:pPr>
+      <w:rPr>
+        <w:rFonts w:ascii="Symbol" w:hAnsi="Symbol" w:hint="default"/>
+      </w:rPr>
+    </w:lvl>
+    <w:lvl w:ilvl="7" w:tplc="04160003" w:tentative="1">
+      <w:start w:val="1"/>
+      <w:numFmt w:val="bullet"/>
+      <w:lvlText w:val="o"/>
+      <w:lvlJc w:val="left"/>
+      <w:pPr>
+        <w:ind w:left="5760" w:hanging="360"/>
+      </w:pPr>
+      <w:rPr>
+        <w:rFonts w:ascii="Courier New" w:hAnsi="Courier New" w:cs="Courier New" w:hint="default"/>
+      </w:rPr>
+    </w:lvl>
+    <w:lvl w:ilvl="8" w:tplc="04160005" w:tentative="1">
+      <w:start w:val="1"/>
+      <w:numFmt w:val="bullet"/>
+      <w:lvlText w:val=""/>
+      <w:lvlJc w:val="left"/>
+      <w:pPr>
+        <w:ind w:left="6480" w:hanging="360"/>
+      </w:pPr>
+      <w:rPr>
+        <w:rFonts w:ascii="Wingdings" w:hAnsi="Wingdings" w:hint="default"/>
+      </w:rPr>
+    </w:lvl>
+  </w:abstractNum>
+  <w:abstractNum w:abstractNumId="2" w15:restartNumberingAfterBreak="0">
     <w:nsid w:val="5DA1250A"/>
     <w:multiLevelType w:val="multilevel"/>
     <w:tmpl w:val="04160025"/>
@@ -6357,10 +6560,10 @@
       </w:pPr>
     </w:lvl>
   </w:abstractNum>
-  <w:num w:numId="1">
+  <w:num w:numId="1" w16cid:durableId="1572422209">
     <w:abstractNumId w:val="0"/>
   </w:num>
-  <w:num w:numId="2">
+  <w:num w:numId="2" w16cid:durableId="1331130870">
     <w:abstractNumId w:val="0"/>
     <w:lvlOverride w:ilvl="0">
       <w:startOverride w:val="1"/>
@@ -6390,44 +6593,47 @@
       <w:startOverride w:val="1"/>
     </w:lvlOverride>
   </w:num>
-  <w:num w:numId="3">
+  <w:num w:numId="3" w16cid:durableId="15467594">
     <w:abstractNumId w:val="0"/>
   </w:num>
-  <w:num w:numId="4">
+  <w:num w:numId="4" w16cid:durableId="42608246">
     <w:abstractNumId w:val="0"/>
   </w:num>
-  <w:num w:numId="5">
+  <w:num w:numId="5" w16cid:durableId="1039204955">
     <w:abstractNumId w:val="0"/>
   </w:num>
-  <w:num w:numId="6">
+  <w:num w:numId="6" w16cid:durableId="924149792">
     <w:abstractNumId w:val="0"/>
   </w:num>
-  <w:num w:numId="7">
+  <w:num w:numId="7" w16cid:durableId="1612007245">
     <w:abstractNumId w:val="0"/>
   </w:num>
-  <w:num w:numId="8">
+  <w:num w:numId="8" w16cid:durableId="1847164800">
     <w:abstractNumId w:val="0"/>
   </w:num>
-  <w:num w:numId="9">
+  <w:num w:numId="9" w16cid:durableId="1554273109">
     <w:abstractNumId w:val="0"/>
   </w:num>
-  <w:num w:numId="10">
+  <w:num w:numId="10" w16cid:durableId="1728603544">
     <w:abstractNumId w:val="0"/>
   </w:num>
-  <w:num w:numId="11">
+  <w:num w:numId="11" w16cid:durableId="1937861892">
     <w:abstractNumId w:val="0"/>
   </w:num>
-  <w:num w:numId="12">
+  <w:num w:numId="12" w16cid:durableId="1613320883">
     <w:abstractNumId w:val="0"/>
   </w:num>
-  <w:num w:numId="13">
+  <w:num w:numId="13" w16cid:durableId="1473523951">
+    <w:abstractNumId w:val="2"/>
+  </w:num>
+  <w:num w:numId="14" w16cid:durableId="112754431">
     <w:abstractNumId w:val="1"/>
   </w:num>
 </w:numbering>
 </file>
 
 <file path=word/styles.xml><?xml version="1.0" encoding="utf-8"?>
-<w:styles xmlns:mc="http://schemas.openxmlformats.org/markup-compatibility/2006" xmlns:r="http://schemas.openxmlformats.org/officeDocument/2006/relationships" xmlns:w="http://schemas.openxmlformats.org/wordprocessingml/2006/main" xmlns:w14="http://schemas.microsoft.com/office/word/2010/wordml" xmlns:w15="http://schemas.microsoft.com/office/word/2012/wordml" xmlns:w16se="http://schemas.microsoft.com/office/word/2015/wordml/symex" mc:Ignorable="w14 w15 w16se">
+<w:styles xmlns:mc="http://schemas.openxmlformats.org/markup-compatibility/2006" xmlns:r="http://schemas.openxmlformats.org/officeDocument/2006/relationships" xmlns:w="http://schemas.openxmlformats.org/wordprocessingml/2006/main" xmlns:w14="http://schemas.microsoft.com/office/word/2010/wordml" xmlns:w15="http://schemas.microsoft.com/office/word/2012/wordml" xmlns:w16cex="http://schemas.microsoft.com/office/word/2018/wordml/cex" xmlns:w16cid="http://schemas.microsoft.com/office/word/2016/wordml/cid" xmlns:w16="http://schemas.microsoft.com/office/word/2018/wordml" xmlns:w16sdtdh="http://schemas.microsoft.com/office/word/2020/wordml/sdtdatahash" xmlns:w16se="http://schemas.microsoft.com/office/word/2015/wordml/symex" mc:Ignorable="w14 w15 w16se w16cid w16 w16cex w16sdtdh">
   <w:docDefaults>
     <w:rPrDefault>
       <w:rPr>
@@ -6443,7 +6649,7 @@
       </w:pPr>
     </w:pPrDefault>
   </w:docDefaults>
-  <w:latentStyles w:defLockedState="0" w:defUIPriority="99" w:defSemiHidden="0" w:defUnhideWhenUsed="0" w:defQFormat="0" w:count="371">
+  <w:latentStyles w:defLockedState="0" w:defUIPriority="99" w:defSemiHidden="0" w:defUnhideWhenUsed="0" w:defQFormat="0" w:count="376">
     <w:lsdException w:name="Normal" w:uiPriority="0" w:qFormat="1"/>
     <w:lsdException w:name="heading 1" w:uiPriority="9" w:qFormat="1"/>
     <w:lsdException w:name="heading 2" w:semiHidden="1" w:uiPriority="9" w:unhideWhenUsed="1" w:qFormat="1"/>
@@ -6549,7 +6755,6 @@
     <w:lsdException w:name="HTML Sample" w:semiHidden="1" w:unhideWhenUsed="1"/>
     <w:lsdException w:name="HTML Typewriter" w:semiHidden="1" w:unhideWhenUsed="1"/>
     <w:lsdException w:name="HTML Variable" w:semiHidden="1" w:unhideWhenUsed="1"/>
-    <w:lsdException w:name="Normal Table" w:semiHidden="1" w:unhideWhenUsed="1"/>
     <w:lsdException w:name="annotation subject" w:semiHidden="1" w:unhideWhenUsed="1"/>
     <w:lsdException w:name="No List" w:semiHidden="1" w:unhideWhenUsed="1"/>
     <w:lsdException w:name="Outline List 1" w:semiHidden="1" w:unhideWhenUsed="1"/>
@@ -6592,11 +6797,8 @@
     <w:lsdException w:name="Table Contemporary" w:semiHidden="1" w:unhideWhenUsed="1"/>
     <w:lsdException w:name="Table Elegant" w:semiHidden="1" w:unhideWhenUsed="1"/>
     <w:lsdException w:name="Table Professional" w:semiHidden="1" w:unhideWhenUsed="1"/>
-    <w:lsdException w:name="Table Subtle 1" w:semiHidden="1" w:unhideWhenUsed="1"/>
     <w:lsdException w:name="Table Subtle 2" w:semiHidden="1" w:unhideWhenUsed="1"/>
     <w:lsdException w:name="Table Web 1" w:semiHidden="1" w:unhideWhenUsed="1"/>
-    <w:lsdException w:name="Table Web 2" w:semiHidden="1" w:unhideWhenUsed="1"/>
-    <w:lsdException w:name="Table Web 3" w:semiHidden="1" w:unhideWhenUsed="1"/>
     <w:lsdException w:name="Balloon Text" w:semiHidden="1" w:unhideWhenUsed="1"/>
     <w:lsdException w:name="Table Grid" w:uiPriority="39"/>
     <w:lsdException w:name="Table Theme" w:semiHidden="1" w:unhideWhenUsed="1"/>
@@ -6815,6 +7017,11 @@
     <w:lsdException w:name="List Table 5 Dark Accent 6" w:uiPriority="50"/>
     <w:lsdException w:name="List Table 6 Colorful Accent 6" w:uiPriority="51"/>
     <w:lsdException w:name="List Table 7 Colorful Accent 6" w:uiPriority="52"/>
+    <w:lsdException w:name="Mention" w:semiHidden="1" w:unhideWhenUsed="1"/>
+    <w:lsdException w:name="Smart Hyperlink" w:semiHidden="1" w:unhideWhenUsed="1"/>
+    <w:lsdException w:name="Hashtag" w:semiHidden="1" w:unhideWhenUsed="1"/>
+    <w:lsdException w:name="Unresolved Mention" w:semiHidden="1" w:unhideWhenUsed="1"/>
+    <w:lsdException w:name="Smart Link" w:semiHidden="1" w:unhideWhenUsed="1"/>
   </w:latentStyles>
   <w:style w:type="paragraph" w:default="1" w:styleId="Normal">
     <w:name w:val="Normal"/>
@@ -7621,6 +7828,17 @@
       <w:spacing w:after="0"/>
     </w:pPr>
   </w:style>
+  <w:style w:type="paragraph" w:styleId="PargrafodaLista">
+    <w:name w:val="List Paragraph"/>
+    <w:basedOn w:val="Normal"/>
+    <w:uiPriority w:val="34"/>
+    <w:qFormat/>
+    <w:rsid w:val="00FB36F7"/>
+    <w:pPr>
+      <w:ind w:left="720"/>
+      <w:contextualSpacing/>
+    </w:pPr>
+  </w:style>
 </w:styles>
 </file>
 

</xml_diff>

<commit_message>
alteração de nome segunda folha
</commit_message>
<xml_diff>
--- a/TCC - Gestão de Alunos.docx
+++ b/TCC - Gestão de Alunos.docx
@@ -423,6 +423,7 @@
     <w:p>
       <w:pPr>
         <w:spacing w:after="120"/>
+        <w:jc w:val="center"/>
         <w:rPr>
           <w:rFonts w:eastAsia="Calibri" w:cs="Arial"/>
           <w:b/>
@@ -431,6 +432,18 @@
           <w:lang w:eastAsia="en-US"/>
         </w:rPr>
       </w:pPr>
+      <w:r>
+        <w:rPr>
+          <w:rFonts w:eastAsia="Calibri" w:cs="Arial"/>
+          <w:b/>
+          <w:sz w:val="28"/>
+          <w:szCs w:val="28"/>
+          <w:lang w:eastAsia="en-US"/>
+        </w:rPr>
+        <w:t>ANAHI</w:t>
+      </w:r>
+      <w:bookmarkStart w:id="0" w:name="_GoBack"/>
+      <w:bookmarkEnd w:id="0"/>
     </w:p>
     <w:p>
       <w:pPr>
@@ -4324,71 +4337,21 @@
         <w:spacing w:before="0" w:after="120"/>
         <w:ind w:left="0" w:firstLine="0"/>
       </w:pPr>
-      <w:bookmarkStart w:id="0" w:name="_Toc134973305"/>
+      <w:bookmarkStart w:id="1" w:name="_Toc134973305"/>
       <w:r>
         <w:t>INTRODUÇÃO</w:t>
       </w:r>
-      <w:bookmarkEnd w:id="0"/>
-    </w:p>
-    <w:p>
-      <w:r>
-        <w:t xml:space="preserve">Os dispositivos móveis, como smartphones e </w:t>
-      </w:r>
-      <w:proofErr w:type="spellStart"/>
-      <w:r>
-        <w:t>tablets</w:t>
-      </w:r>
-      <w:proofErr w:type="spellEnd"/>
-      <w:r>
-        <w:t>, tem ganhado cada vez mais espaço no cotidiano das pessoas e se tornado parte integrante da vida de milhões ao redor do mundo. Isto é, de modo pessoal ou comercial.</w:t>
-      </w:r>
-    </w:p>
-    <w:p>
-      <w:r>
-        <w:t xml:space="preserve">O fato em si está na popularização continuamente crescente de gigantes do mercado como, </w:t>
-      </w:r>
-      <w:proofErr w:type="spellStart"/>
-      <w:r>
-        <w:t>Facebook</w:t>
-      </w:r>
-      <w:proofErr w:type="spellEnd"/>
-      <w:r>
-        <w:t xml:space="preserve">, </w:t>
-      </w:r>
-      <w:proofErr w:type="spellStart"/>
-      <w:r>
-        <w:t>Whatsapp</w:t>
-      </w:r>
-      <w:proofErr w:type="spellEnd"/>
-      <w:r>
-        <w:t xml:space="preserve">, Instagram, </w:t>
-      </w:r>
-      <w:proofErr w:type="spellStart"/>
-      <w:r>
-        <w:t>iFood</w:t>
-      </w:r>
-      <w:proofErr w:type="spellEnd"/>
-      <w:r>
-        <w:t xml:space="preserve">, Uber, etc. Esses </w:t>
-      </w:r>
-      <w:proofErr w:type="spellStart"/>
-      <w:r>
-        <w:t>apps</w:t>
-      </w:r>
-      <w:proofErr w:type="spellEnd"/>
-      <w:r>
-        <w:t xml:space="preserve"> vieram com o intuito de suprir o que seria uma necessidade pessoal, aprimorar o compartilhamento de informações pela rede ou simplesmente conectar pessoas entre si. Visando crescer, se adaptar ou dominar o mercado global, essas grandes marcas estão constantemente evoluindo e brigando entre si no desenvolvimento de aplicações, isso garante que o acervo de </w:t>
-      </w:r>
-      <w:proofErr w:type="spellStart"/>
-      <w:r>
-        <w:t>apps</w:t>
-      </w:r>
-      <w:proofErr w:type="spellEnd"/>
-      <w:r>
-        <w:t xml:space="preserve"> seja vasto e estimule ainda mais o uso social ou comercial</w:t>
-      </w:r>
-      <w:bookmarkStart w:id="1" w:name="_GoBack"/>
       <w:bookmarkEnd w:id="1"/>
+    </w:p>
+    <w:p>
+      <w:r>
+        <w:t>Os dispositivos móveis, como smartphones e tablets, tem ganhado cada vez mais espaço no cotidiano das pessoas e se tornado parte integrante da vida de milhões ao redor do mundo. Isto é, de modo pessoal ou comercial.</w:t>
+      </w:r>
+    </w:p>
+    <w:p>
+      <w:r>
+        <w:t>O fato em si está na popularização continuamente crescente de gigantes do mercado como, Facebook, Whatsapp, Instagram, iFood, Uber, etc. Esses apps vieram com o intuito de suprir o que seria uma necessidade pessoal, aprimorar o compartilhamento de informações pela rede ou simplesmente conectar pessoas entre si. Visando crescer, se adaptar ou dominar o mercado global, essas grandes marcas estão constantemente evoluindo e brigando entre si no desenvolvimento de aplicações, isso garante que o acervo de apps seja vasto e estimule ainda mais o uso social ou comercial</w:t>
+      </w:r>
       <w:r>
         <w:t xml:space="preserve">. </w:t>
       </w:r>
@@ -4397,49 +4360,23 @@
       <w:pPr>
         <w:pStyle w:val="Ttulo2"/>
       </w:pPr>
-      <w:proofErr w:type="spellStart"/>
       <w:r>
         <w:t>TICs</w:t>
       </w:r>
-      <w:proofErr w:type="spellEnd"/>
-    </w:p>
-    <w:p>
-      <w:r>
-        <w:t>Ainda no contexto atual, as mudanças em nossa sociedade resultadas por esses anos e anos de desenvolvimento tecnológico caracterizam o uso crescente e avanço contínuo das Tecnologias da Informação e Comunicação (</w:t>
-      </w:r>
-      <w:proofErr w:type="spellStart"/>
-      <w:r>
-        <w:t>TICs</w:t>
-      </w:r>
-      <w:proofErr w:type="spellEnd"/>
-      <w:r>
-        <w:t>). Estas, por assim dizer, titãs do conhecimento e comunicação, possuem um impacto significativo na sociedade e continuam a auxiliar no desenvolvimento geral, aparecendo em diversos aspectos sociais, tais como; aprimoramento constante ao acesso à informação e facilidade na comunicação e conectividade.</w:t>
-      </w:r>
-    </w:p>
-    <w:p>
-      <w:r>
-        <w:t xml:space="preserve">Nesta Era da Informação que presenciamos, as </w:t>
-      </w:r>
-      <w:proofErr w:type="spellStart"/>
-      <w:r>
-        <w:t>TICs</w:t>
-      </w:r>
-      <w:proofErr w:type="spellEnd"/>
-      <w:r>
-        <w:t xml:space="preserve"> são responsáveis por propagar todo tipo de conteúdo e informação presente na rede de modo, digamos, variado. Sendo assim, essas tecnologias estão sendo capazes de atingir qualquer área atual da sociedade como, por exemplo, a educação. </w:t>
-      </w:r>
-    </w:p>
-    <w:p>
-      <w:r>
-        <w:t xml:space="preserve">Diante dessa importância e utilidade, há anos foram implementadas e usadas amplamente na área, trazendo benefícios educacionais como; leitura de artigos ou </w:t>
-      </w:r>
-      <w:proofErr w:type="spellStart"/>
-      <w:r>
-        <w:t>pdfs</w:t>
-      </w:r>
-      <w:proofErr w:type="spellEnd"/>
-      <w:r>
-        <w:t xml:space="preserve"> de formato digital, acesso a aulas ou plataformas educacionais, comunicação com gestores educacionais ou alunos, etc. A propagação por meio dessas tecnologias pode ser ilimitada de tal forma que dependeria apenas do modo como o usuário utilizaria e se beneficiaria da mesma.</w:t>
+    </w:p>
+    <w:p>
+      <w:r>
+        <w:t>Ainda no contexto atual, as mudanças em nossa sociedade resultadas por esses anos e anos de desenvolvimento tecnológico caracterizam o uso crescente e avanço contínuo das Tecnologias da Informação e Comunicação (TICs). Estas, por assim dizer, titãs do conhecimento e comunicação, possuem um impacto significativo na sociedade e continuam a auxiliar no desenvolvimento geral, aparecendo em diversos aspectos sociais, tais como; aprimoramento constante ao acesso à informação e facilidade na comunicação e conectividade.</w:t>
+      </w:r>
+    </w:p>
+    <w:p>
+      <w:r>
+        <w:t xml:space="preserve">Nesta Era da Informação que presenciamos, as TICs são responsáveis por propagar todo tipo de conteúdo e informação presente na rede de modo, digamos, variado. Sendo assim, essas tecnologias estão sendo capazes de atingir qualquer área atual da sociedade como, por exemplo, a educação. </w:t>
+      </w:r>
+    </w:p>
+    <w:p>
+      <w:r>
+        <w:t>Diante dessa importância e utilidade, há anos foram implementadas e usadas amplamente na área, trazendo benefícios educacionais como; leitura de artigos ou pdfs de formato digital, acesso a aulas ou plataformas educacionais, comunicação com gestores educacionais ou alunos, etc. A propagação por meio dessas tecnologias pode ser ilimitada de tal forma que dependeria apenas do modo como o usuário utilizaria e se beneficiaria da mesma.</w:t>
       </w:r>
     </w:p>
     <w:p>
@@ -4596,7 +4533,6 @@
         </w:rPr>
       </w:pPr>
       <w:bookmarkStart w:id="5" w:name="_Toc134973309"/>
-      <w:proofErr w:type="spellStart"/>
       <w:r>
         <w:rPr>
           <w:rStyle w:val="Ttulo3Char"/>
@@ -4606,17 +4542,11 @@
         <w:t>Android</w:t>
       </w:r>
       <w:bookmarkEnd w:id="5"/>
-      <w:proofErr w:type="spellEnd"/>
-    </w:p>
-    <w:p>
-      <w:r>
-        <w:t xml:space="preserve">Introdução </w:t>
-      </w:r>
-      <w:proofErr w:type="spellStart"/>
-      <w:r>
-        <w:t>Android</w:t>
-      </w:r>
-      <w:proofErr w:type="spellEnd"/>
+    </w:p>
+    <w:p>
+      <w:r>
+        <w:t>Introdução Android</w:t>
+      </w:r>
       <w:r>
         <w:tab/>
       </w:r>
@@ -4632,151 +4562,121 @@
           <w:b/>
           <w:bCs/>
         </w:rPr>
-        <w:t xml:space="preserve">Subtítulo </w:t>
-      </w:r>
-      <w:proofErr w:type="spellStart"/>
-      <w:r>
+        <w:t>Subtítulo Android</w:t>
+      </w:r>
+      <w:bookmarkEnd w:id="6"/>
+    </w:p>
+    <w:p>
+      <w:pPr>
+        <w:spacing w:after="120"/>
+        <w:jc w:val="both"/>
+        <w:rPr>
+          <w:rFonts w:eastAsia="Calibri" w:cs="Arial"/>
+          <w:szCs w:val="24"/>
+          <w:lang w:eastAsia="en-US"/>
+        </w:rPr>
+      </w:pPr>
+      <w:r>
+        <w:rPr>
+          <w:rFonts w:eastAsia="Calibri" w:cs="Arial"/>
+          <w:szCs w:val="24"/>
+          <w:lang w:eastAsia="en-US"/>
+        </w:rPr>
+        <w:t>....</w:t>
+      </w:r>
+      <w:r>
+        <w:rPr>
+          <w:rFonts w:eastAsia="Calibri" w:cs="Arial"/>
+          <w:szCs w:val="24"/>
+          <w:lang w:eastAsia="en-US"/>
+        </w:rPr>
+        <w:t>"</w:t>
+      </w:r>
+    </w:p>
+    <w:p>
+      <w:pPr>
+        <w:pStyle w:val="Ttulo2"/>
         <w:rPr>
           <w:rStyle w:val="Ttulo3Char"/>
           <w:b/>
           <w:bCs/>
         </w:rPr>
-        <w:t>Android</w:t>
-      </w:r>
-      <w:bookmarkEnd w:id="6"/>
-      <w:proofErr w:type="spellEnd"/>
-    </w:p>
-    <w:p>
-      <w:pPr>
-        <w:spacing w:after="120"/>
-        <w:jc w:val="both"/>
-        <w:rPr>
-          <w:rFonts w:eastAsia="Calibri" w:cs="Arial"/>
-          <w:szCs w:val="24"/>
-          <w:lang w:eastAsia="en-US"/>
-        </w:rPr>
-      </w:pPr>
-      <w:r>
-        <w:rPr>
-          <w:rFonts w:eastAsia="Calibri" w:cs="Arial"/>
-          <w:szCs w:val="24"/>
-          <w:lang w:eastAsia="en-US"/>
-        </w:rPr>
-        <w:t>....</w:t>
-      </w:r>
-      <w:r>
-        <w:rPr>
-          <w:rFonts w:eastAsia="Calibri" w:cs="Arial"/>
-          <w:szCs w:val="24"/>
-          <w:lang w:eastAsia="en-US"/>
-        </w:rPr>
-        <w:t>"</w:t>
-      </w:r>
-    </w:p>
-    <w:p>
-      <w:pPr>
-        <w:pStyle w:val="Ttulo2"/>
+      </w:pPr>
+      <w:bookmarkStart w:id="7" w:name="_Toc134973311"/>
+      <w:r>
         <w:rPr>
           <w:rStyle w:val="Ttulo3Char"/>
           <w:b/>
           <w:bCs/>
         </w:rPr>
-      </w:pPr>
-      <w:bookmarkStart w:id="7" w:name="_Toc134973311"/>
-      <w:proofErr w:type="spellStart"/>
-      <w:r>
-        <w:rPr>
-          <w:rStyle w:val="Ttulo3Char"/>
+        <w:t>Kotlin</w:t>
+      </w:r>
+      <w:bookmarkEnd w:id="7"/>
+    </w:p>
+    <w:p>
+      <w:r>
+        <w:t xml:space="preserve">O ambiente de programação para qualquer </w:t>
+      </w:r>
+      <w:r>
+        <w:t xml:space="preserve">linguagem ou </w:t>
+      </w:r>
+      <w:r>
+        <w:t xml:space="preserve">plataforma está sujeito </w:t>
+      </w:r>
+      <w:r>
+        <w:t>a</w:t>
+      </w:r>
+      <w:r>
+        <w:t xml:space="preserve"> mudanças e </w:t>
+      </w:r>
+      <w:r>
+        <w:t>aperfeiçoamentos</w:t>
+      </w:r>
+      <w:r>
+        <w:t xml:space="preserve"> conforme os anos</w:t>
+      </w:r>
+      <w:r>
+        <w:t xml:space="preserve"> se</w:t>
+      </w:r>
+      <w:r>
+        <w:t xml:space="preserve"> passam, propondo melhorias ao mercado ou</w:t>
+      </w:r>
+      <w:r>
+        <w:t xml:space="preserve"> adaptações ao </w:t>
+      </w:r>
+      <w:r>
+        <w:t>usuário</w:t>
+      </w:r>
+      <w:r>
+        <w:t xml:space="preserve"> final, o</w:t>
+      </w:r>
+      <w:r>
+        <w:t xml:space="preserve"> desenvolvedor</w:t>
+      </w:r>
+      <w:r>
+        <w:t>.</w:t>
+      </w:r>
+      <w:r>
+        <w:t xml:space="preserve"> </w:t>
+      </w:r>
+      <w:r>
+        <w:t>Sendo assim,</w:t>
+      </w:r>
+      <w:r>
+        <w:t xml:space="preserve"> para a plataforma Android não seria diferente.</w:t>
+      </w:r>
+    </w:p>
+    <w:p>
+      <w:r>
+        <w:t xml:space="preserve">Durante anos o Android utilizou a linguagem Java para o desenvolvimento, mas isso mudou em 2017, quando foi anunciado que </w:t>
+      </w:r>
+      <w:r>
+        <w:rPr>
           <w:b/>
           <w:bCs/>
         </w:rPr>
         <w:t>Kotlin</w:t>
       </w:r>
-      <w:bookmarkEnd w:id="7"/>
-      <w:proofErr w:type="spellEnd"/>
-    </w:p>
-    <w:p>
-      <w:r>
-        <w:t xml:space="preserve">O ambiente de programação para qualquer </w:t>
-      </w:r>
-      <w:r>
-        <w:t xml:space="preserve">linguagem ou </w:t>
-      </w:r>
-      <w:r>
-        <w:t xml:space="preserve">plataforma está sujeito </w:t>
-      </w:r>
-      <w:r>
-        <w:t>a</w:t>
-      </w:r>
-      <w:r>
-        <w:t xml:space="preserve"> mudanças e </w:t>
-      </w:r>
-      <w:r>
-        <w:t>aperfeiçoamentos</w:t>
-      </w:r>
-      <w:r>
-        <w:t xml:space="preserve"> conforme os anos</w:t>
-      </w:r>
-      <w:r>
-        <w:t xml:space="preserve"> se</w:t>
-      </w:r>
-      <w:r>
-        <w:t xml:space="preserve"> passam, propondo melhorias ao mercado ou</w:t>
-      </w:r>
-      <w:r>
-        <w:t xml:space="preserve"> adaptações ao </w:t>
-      </w:r>
-      <w:r>
-        <w:t>usuário</w:t>
-      </w:r>
-      <w:r>
-        <w:t xml:space="preserve"> final, o</w:t>
-      </w:r>
-      <w:r>
-        <w:t xml:space="preserve"> desenvolvedor</w:t>
-      </w:r>
-      <w:r>
-        <w:t>.</w:t>
-      </w:r>
-      <w:r>
-        <w:t xml:space="preserve"> </w:t>
-      </w:r>
-      <w:r>
-        <w:t>Sendo assim,</w:t>
-      </w:r>
-      <w:r>
-        <w:t xml:space="preserve"> para a plataforma </w:t>
-      </w:r>
-      <w:proofErr w:type="spellStart"/>
-      <w:r>
-        <w:t>Android</w:t>
-      </w:r>
-      <w:proofErr w:type="spellEnd"/>
-      <w:r>
-        <w:t xml:space="preserve"> não seria diferente.</w:t>
-      </w:r>
-    </w:p>
-    <w:p>
-      <w:r>
-        <w:t xml:space="preserve">Durante anos o </w:t>
-      </w:r>
-      <w:proofErr w:type="spellStart"/>
-      <w:r>
-        <w:t>Android</w:t>
-      </w:r>
-      <w:proofErr w:type="spellEnd"/>
-      <w:r>
-        <w:t xml:space="preserve"> utilizou a linguagem Java para o desenvolvimento, mas isso mudou em 2017, quando foi anunciado que </w:t>
-      </w:r>
-      <w:proofErr w:type="spellStart"/>
-      <w:r>
-        <w:rPr>
-          <w:b/>
-          <w:bCs/>
-        </w:rPr>
-        <w:t>Kotlin</w:t>
-      </w:r>
-      <w:proofErr w:type="spellEnd"/>
       <w:r>
         <w:t xml:space="preserve"> seria a mais nova linguagem</w:t>
       </w:r>
@@ -4805,39 +4705,7 @@
           <w:sz w:val="22"/>
           <w:szCs w:val="20"/>
         </w:rPr>
-        <w:t xml:space="preserve">No evento do Google I/O 2017, o Google anunciou oficialmente o suporte ao </w:t>
-      </w:r>
-      <w:proofErr w:type="spellStart"/>
-      <w:r>
-        <w:rPr>
-          <w:sz w:val="22"/>
-          <w:szCs w:val="20"/>
-        </w:rPr>
-        <w:t>Kotlin</w:t>
-      </w:r>
-      <w:proofErr w:type="spellEnd"/>
-      <w:r>
-        <w:rPr>
-          <w:sz w:val="22"/>
-          <w:szCs w:val="20"/>
-        </w:rPr>
-        <w:t xml:space="preserve">, arrancando aplausos de todos os presentes na plateia. Esse é um grande passo para tornar o desenvolvimento de aplicativos para </w:t>
-      </w:r>
-      <w:proofErr w:type="spellStart"/>
-      <w:r>
-        <w:rPr>
-          <w:sz w:val="22"/>
-          <w:szCs w:val="20"/>
-        </w:rPr>
-        <w:t>Android</w:t>
-      </w:r>
-      <w:proofErr w:type="spellEnd"/>
-      <w:r>
-        <w:rPr>
-          <w:sz w:val="22"/>
-          <w:szCs w:val="20"/>
-        </w:rPr>
-        <w:t xml:space="preserve"> mais produtivo e divertido. (</w:t>
+        <w:t>No evento do Google I/O 2017, o Google anunciou oficialmente o suporte ao Kotlin, arrancando aplausos de todos os presentes na plateia. Esse é um grande passo para tornar o desenvolvimento de aplicativos para Android mais produtivo e divertido. (</w:t>
       </w:r>
       <w:r>
         <w:rPr>
@@ -4948,13 +4816,8 @@
                             <w:r>
                               <w:t xml:space="preserve"> </w:t>
                             </w:r>
-                            <w:proofErr w:type="spellStart"/>
                             <w:r>
-                              <w:t>Kotlin</w:t>
-                            </w:r>
-                            <w:proofErr w:type="spellEnd"/>
-                            <w:r>
-                              <w:t xml:space="preserve"> </w:t>
+                              <w:t xml:space="preserve">Kotlin </w:t>
                             </w:r>
                             <w:r>
                               <w:t>anunciado</w:t>
@@ -5122,66 +4985,30 @@
         <w:t>Desenvolvimento</w:t>
       </w:r>
       <w:r>
+        <w:t xml:space="preserve"> Kotlin</w:t>
+      </w:r>
+    </w:p>
+    <w:p>
+      <w:r>
+        <w:t xml:space="preserve">Kotlin é uma linguagem de programação multiplataforma relativamente nova e desenvolvida pela </w:t>
+      </w:r>
+      <w:r>
+        <w:rPr>
+          <w:b/>
+        </w:rPr>
+        <w:t>JetBrains</w:t>
+      </w:r>
+      <w:r>
+        <w:t xml:space="preserve"> em 2011, a mesma empresa responsável pelo Android Studio. </w:t>
+      </w:r>
+    </w:p>
+    <w:p>
+      <w:r>
+        <w:t>Sendo uma linguagem moderna de tipagem estática e forte,</w:t>
+      </w:r>
+      <w:r>
         <w:t xml:space="preserve"> </w:t>
       </w:r>
-      <w:proofErr w:type="spellStart"/>
-      <w:r>
-        <w:t>Kotlin</w:t>
-      </w:r>
-      <w:proofErr w:type="spellEnd"/>
-    </w:p>
-    <w:p>
-      <w:proofErr w:type="spellStart"/>
-      <w:r>
-        <w:t>Kotlin</w:t>
-      </w:r>
-      <w:proofErr w:type="spellEnd"/>
-      <w:r>
-        <w:t xml:space="preserve"> é uma linguagem de programação </w:t>
-      </w:r>
-      <w:proofErr w:type="spellStart"/>
-      <w:r>
-        <w:t>multiplataforma</w:t>
-      </w:r>
-      <w:proofErr w:type="spellEnd"/>
-      <w:r>
-        <w:t xml:space="preserve"> relativamente nova e desenvolvida pela </w:t>
-      </w:r>
-      <w:proofErr w:type="spellStart"/>
-      <w:r>
-        <w:rPr>
-          <w:b/>
-        </w:rPr>
-        <w:t>JetBrains</w:t>
-      </w:r>
-      <w:proofErr w:type="spellEnd"/>
-      <w:r>
-        <w:t xml:space="preserve"> em 2011, a mesma empresa responsável pelo </w:t>
-      </w:r>
-      <w:proofErr w:type="spellStart"/>
-      <w:r>
-        <w:t>Android</w:t>
-      </w:r>
-      <w:proofErr w:type="spellEnd"/>
-      <w:r>
-        <w:t xml:space="preserve"> Studio. </w:t>
-      </w:r>
-    </w:p>
-    <w:p>
-      <w:r>
-        <w:t xml:space="preserve">Sendo uma linguagem moderna de </w:t>
-      </w:r>
-      <w:proofErr w:type="spellStart"/>
-      <w:r>
-        <w:t>tipagem</w:t>
-      </w:r>
-      <w:proofErr w:type="spellEnd"/>
-      <w:r>
-        <w:t xml:space="preserve"> estática e forte,</w:t>
-      </w:r>
-      <w:r>
-        <w:t xml:space="preserve"> </w:t>
-      </w:r>
       <w:r>
         <w:t>ela propõe uma forma mais simples de desenvolver sintaxes e identificar possíveis erros ao mesmo tempo que o usuário desenvolve o código, diferente de linguagens anteriores que apenas identificariam na compilação (ao executar o código</w:t>
       </w:r>
@@ -5192,26 +5019,10 @@
         <w:t>).</w:t>
       </w:r>
       <w:r>
-        <w:t xml:space="preserve"> Essas características fazem com que </w:t>
-      </w:r>
-      <w:proofErr w:type="spellStart"/>
-      <w:r>
-        <w:t>Kotlin</w:t>
-      </w:r>
-      <w:proofErr w:type="spellEnd"/>
-      <w:r>
-        <w:t xml:space="preserve"> seja uma linguagem segura e que dificulte erros comuns em programação</w:t>
-      </w:r>
-      <w:r>
-        <w:t xml:space="preserve">. Como </w:t>
-      </w:r>
-      <w:proofErr w:type="spellStart"/>
-      <w:r>
-        <w:t>Kotlin</w:t>
-      </w:r>
-      <w:proofErr w:type="spellEnd"/>
-      <w:r>
-        <w:t xml:space="preserve"> foi desenvolvido e projetado de forma </w:t>
+        <w:t xml:space="preserve"> Essas características fazem com que Kotlin seja uma linguagem segura e que dificulte erros comuns em programação</w:t>
+      </w:r>
+      <w:r>
+        <w:t xml:space="preserve">. Como Kotlin foi desenvolvido e projetado de forma </w:t>
       </w:r>
       <w:r>
         <w:t>a</w:t>
@@ -5222,15 +5033,7 @@
     </w:p>
     <w:p>
       <w:r>
-        <w:t xml:space="preserve">Em outras palavras, essa combinação apresentada pode fazer do </w:t>
-      </w:r>
-      <w:proofErr w:type="spellStart"/>
-      <w:r>
-        <w:t>Kotlin</w:t>
-      </w:r>
-      <w:proofErr w:type="spellEnd"/>
-      <w:r>
-        <w:t xml:space="preserve"> uma linguagem amigável e mais acessível para possíveis novos desenvolvedores.</w:t>
+        <w:t>Em outras palavras, essa combinação apresentada pode fazer do Kotlin uma linguagem amigável e mais acessível para possíveis novos desenvolvedores.</w:t>
       </w:r>
     </w:p>
     <w:p>
@@ -5240,52 +5043,340 @@
           <w:lang w:eastAsia="en-US"/>
         </w:rPr>
       </w:pPr>
-      <w:bookmarkStart w:id="10" w:name="_Toc134973312"/>
+      <w:bookmarkStart w:id="9" w:name="_Toc134973312"/>
       <w:r>
         <w:rPr>
           <w:lang w:eastAsia="en-US"/>
         </w:rPr>
         <w:t>Banco de dados</w:t>
       </w:r>
+      <w:bookmarkEnd w:id="9"/>
+    </w:p>
+    <w:p>
+      <w:pPr>
+        <w:rPr>
+          <w:lang w:eastAsia="en-US"/>
+        </w:rPr>
+      </w:pPr>
+      <w:r>
+        <w:rPr>
+          <w:lang w:eastAsia="en-US"/>
+        </w:rPr>
+        <w:t>....”</w:t>
+      </w:r>
+    </w:p>
+    <w:p>
+      <w:pPr>
+        <w:pStyle w:val="Ttulo3"/>
+        <w:rPr>
+          <w:lang w:eastAsia="en-US"/>
+        </w:rPr>
+      </w:pPr>
+      <w:r>
+        <w:rPr>
+          <w:lang w:eastAsia="en-US"/>
+        </w:rPr>
+        <w:t>Subtítulo Banco de dados</w:t>
+      </w:r>
+    </w:p>
+    <w:p>
+      <w:pPr>
+        <w:spacing w:after="120"/>
+        <w:jc w:val="both"/>
+        <w:rPr>
+          <w:rFonts w:eastAsia="Calibri" w:cs="Arial"/>
+          <w:szCs w:val="24"/>
+          <w:lang w:eastAsia="en-US"/>
+        </w:rPr>
+      </w:pPr>
+    </w:p>
+    <w:p>
+      <w:pPr>
+        <w:spacing w:after="120"/>
+        <w:jc w:val="both"/>
+        <w:rPr>
+          <w:rFonts w:eastAsia="Calibri" w:cs="Arial"/>
+          <w:szCs w:val="24"/>
+          <w:lang w:eastAsia="en-US"/>
+        </w:rPr>
+      </w:pPr>
+    </w:p>
+    <w:p>
+      <w:pPr>
+        <w:spacing w:after="120"/>
+        <w:jc w:val="both"/>
+        <w:rPr>
+          <w:rFonts w:eastAsia="Calibri" w:cs="Arial"/>
+          <w:szCs w:val="24"/>
+          <w:lang w:eastAsia="en-US"/>
+        </w:rPr>
+      </w:pPr>
+    </w:p>
+    <w:p>
+      <w:pPr>
+        <w:spacing w:after="120"/>
+        <w:jc w:val="both"/>
+        <w:rPr>
+          <w:rFonts w:eastAsia="Calibri" w:cs="Arial"/>
+          <w:szCs w:val="24"/>
+          <w:lang w:eastAsia="en-US"/>
+        </w:rPr>
+      </w:pPr>
+    </w:p>
+    <w:p>
+      <w:pPr>
+        <w:spacing w:after="120"/>
+        <w:jc w:val="both"/>
+        <w:rPr>
+          <w:rFonts w:eastAsia="Calibri" w:cs="Arial"/>
+          <w:szCs w:val="24"/>
+          <w:lang w:eastAsia="en-US"/>
+        </w:rPr>
+      </w:pPr>
+    </w:p>
+    <w:p>
+      <w:pPr>
+        <w:spacing w:after="120"/>
+        <w:jc w:val="both"/>
+        <w:rPr>
+          <w:rFonts w:eastAsia="Calibri" w:cs="Arial"/>
+          <w:szCs w:val="24"/>
+          <w:lang w:eastAsia="en-US"/>
+        </w:rPr>
+      </w:pPr>
+    </w:p>
+    <w:p>
+      <w:pPr>
+        <w:spacing w:after="120"/>
+        <w:jc w:val="both"/>
+        <w:rPr>
+          <w:rFonts w:eastAsia="Calibri" w:cs="Arial"/>
+          <w:szCs w:val="24"/>
+          <w:lang w:eastAsia="en-US"/>
+        </w:rPr>
+      </w:pPr>
+    </w:p>
+    <w:p>
+      <w:pPr>
+        <w:spacing w:after="120"/>
+        <w:jc w:val="both"/>
+        <w:rPr>
+          <w:rFonts w:eastAsia="Calibri" w:cs="Arial"/>
+          <w:szCs w:val="24"/>
+          <w:lang w:eastAsia="en-US"/>
+        </w:rPr>
+      </w:pPr>
+    </w:p>
+    <w:p>
+      <w:pPr>
+        <w:spacing w:after="120"/>
+        <w:jc w:val="both"/>
+        <w:rPr>
+          <w:rFonts w:eastAsia="Calibri" w:cs="Arial"/>
+          <w:szCs w:val="24"/>
+          <w:lang w:eastAsia="en-US"/>
+        </w:rPr>
+      </w:pPr>
+    </w:p>
+    <w:p>
+      <w:pPr>
+        <w:spacing w:after="120"/>
+        <w:jc w:val="both"/>
+        <w:rPr>
+          <w:rFonts w:eastAsia="Calibri" w:cs="Arial"/>
+          <w:szCs w:val="24"/>
+          <w:lang w:eastAsia="en-US"/>
+        </w:rPr>
+      </w:pPr>
+    </w:p>
+    <w:p>
+      <w:pPr>
+        <w:spacing w:after="120"/>
+        <w:jc w:val="both"/>
+        <w:rPr>
+          <w:rFonts w:eastAsia="Calibri" w:cs="Arial"/>
+          <w:szCs w:val="24"/>
+          <w:lang w:eastAsia="en-US"/>
+        </w:rPr>
+      </w:pPr>
+    </w:p>
+    <w:p>
+      <w:pPr>
+        <w:spacing w:after="120"/>
+        <w:jc w:val="both"/>
+        <w:rPr>
+          <w:rFonts w:eastAsia="Calibri" w:cs="Arial"/>
+          <w:szCs w:val="24"/>
+          <w:lang w:eastAsia="en-US"/>
+        </w:rPr>
+      </w:pPr>
+    </w:p>
+    <w:p>
+      <w:pPr>
+        <w:spacing w:after="120"/>
+        <w:jc w:val="both"/>
+        <w:rPr>
+          <w:rFonts w:eastAsia="Calibri" w:cs="Arial"/>
+          <w:szCs w:val="24"/>
+          <w:lang w:eastAsia="en-US"/>
+        </w:rPr>
+      </w:pPr>
+    </w:p>
+    <w:p>
+      <w:pPr>
+        <w:spacing w:after="120"/>
+        <w:jc w:val="both"/>
+        <w:rPr>
+          <w:rFonts w:eastAsia="Calibri" w:cs="Arial"/>
+          <w:szCs w:val="24"/>
+          <w:lang w:eastAsia="en-US"/>
+        </w:rPr>
+      </w:pPr>
+    </w:p>
+    <w:p>
+      <w:pPr>
+        <w:spacing w:after="120"/>
+        <w:jc w:val="both"/>
+        <w:rPr>
+          <w:rFonts w:eastAsia="Calibri" w:cs="Arial"/>
+          <w:szCs w:val="24"/>
+          <w:lang w:eastAsia="en-US"/>
+        </w:rPr>
+      </w:pPr>
+    </w:p>
+    <w:p>
+      <w:pPr>
+        <w:spacing w:after="120"/>
+        <w:jc w:val="both"/>
+        <w:rPr>
+          <w:rFonts w:eastAsia="Calibri" w:cs="Arial"/>
+          <w:szCs w:val="24"/>
+          <w:lang w:eastAsia="en-US"/>
+        </w:rPr>
+      </w:pPr>
+    </w:p>
+    <w:p>
+      <w:pPr>
+        <w:spacing w:after="120"/>
+        <w:jc w:val="both"/>
+        <w:rPr>
+          <w:rFonts w:eastAsia="Calibri" w:cs="Arial"/>
+          <w:szCs w:val="24"/>
+          <w:lang w:eastAsia="en-US"/>
+        </w:rPr>
+      </w:pPr>
+    </w:p>
+    <w:p>
+      <w:pPr>
+        <w:spacing w:after="120"/>
+        <w:jc w:val="both"/>
+        <w:rPr>
+          <w:rFonts w:eastAsia="Calibri" w:cs="Arial"/>
+          <w:szCs w:val="24"/>
+          <w:lang w:eastAsia="en-US"/>
+        </w:rPr>
+      </w:pPr>
+    </w:p>
+    <w:p>
+      <w:pPr>
+        <w:spacing w:after="120"/>
+        <w:jc w:val="both"/>
+        <w:rPr>
+          <w:rFonts w:eastAsia="Calibri" w:cs="Arial"/>
+          <w:szCs w:val="24"/>
+          <w:lang w:eastAsia="en-US"/>
+        </w:rPr>
+      </w:pPr>
+    </w:p>
+    <w:p>
+      <w:pPr>
+        <w:spacing w:after="120"/>
+        <w:jc w:val="both"/>
+        <w:rPr>
+          <w:rFonts w:eastAsia="Calibri" w:cs="Arial"/>
+          <w:szCs w:val="24"/>
+          <w:lang w:eastAsia="en-US"/>
+        </w:rPr>
+      </w:pPr>
+    </w:p>
+    <w:p>
+      <w:pPr>
+        <w:spacing w:after="120"/>
+        <w:jc w:val="both"/>
+        <w:rPr>
+          <w:rFonts w:eastAsia="Calibri" w:cs="Arial"/>
+          <w:szCs w:val="24"/>
+          <w:lang w:eastAsia="en-US"/>
+        </w:rPr>
+      </w:pPr>
+    </w:p>
+    <w:p>
+      <w:pPr>
+        <w:spacing w:after="120"/>
+        <w:jc w:val="both"/>
+        <w:rPr>
+          <w:rFonts w:eastAsia="Calibri" w:cs="Arial"/>
+          <w:szCs w:val="24"/>
+          <w:lang w:eastAsia="en-US"/>
+        </w:rPr>
+      </w:pPr>
+    </w:p>
+    <w:p>
+      <w:pPr>
+        <w:pStyle w:val="Ttulo1"/>
+        <w:rPr>
+          <w:lang w:eastAsia="en-US"/>
+        </w:rPr>
+      </w:pPr>
+      <w:bookmarkStart w:id="10" w:name="_Toc134973313"/>
+      <w:r>
+        <w:rPr>
+          <w:lang w:eastAsia="en-US"/>
+        </w:rPr>
+        <w:t>DESENVOLVIMENTO</w:t>
+      </w:r>
       <w:bookmarkEnd w:id="10"/>
     </w:p>
     <w:p>
-      <w:pPr>
-        <w:rPr>
-          <w:lang w:eastAsia="en-US"/>
-        </w:rPr>
-      </w:pPr>
-      <w:r>
-        <w:rPr>
-          <w:lang w:eastAsia="en-US"/>
-        </w:rPr>
-        <w:t>....”</w:t>
-      </w:r>
-    </w:p>
-    <w:p>
-      <w:pPr>
-        <w:pStyle w:val="Ttulo3"/>
-        <w:rPr>
-          <w:lang w:eastAsia="en-US"/>
-        </w:rPr>
-      </w:pPr>
-      <w:r>
-        <w:rPr>
-          <w:lang w:eastAsia="en-US"/>
-        </w:rPr>
-        <w:t>Subtítulo Banco de dados</w:t>
-      </w:r>
-    </w:p>
-    <w:p>
-      <w:pPr>
-        <w:spacing w:after="120"/>
-        <w:jc w:val="both"/>
-        <w:rPr>
-          <w:rFonts w:eastAsia="Calibri" w:cs="Arial"/>
-          <w:szCs w:val="24"/>
-          <w:lang w:eastAsia="en-US"/>
-        </w:rPr>
-      </w:pPr>
+      <w:r>
+        <w:t xml:space="preserve">Este capítulo </w:t>
+      </w:r>
+      <w:r>
+        <w:t xml:space="preserve">contém </w:t>
+      </w:r>
+      <w:r>
+        <w:t>o desenvolvimento do trabalho</w:t>
+      </w:r>
+      <w:r>
+        <w:t>.</w:t>
+      </w:r>
+    </w:p>
+    <w:p>
+      <w:pPr>
+        <w:spacing w:after="120"/>
+        <w:jc w:val="both"/>
+        <w:rPr>
+          <w:rFonts w:eastAsia="Calibri" w:cs="Arial"/>
+          <w:szCs w:val="24"/>
+          <w:lang w:eastAsia="en-US"/>
+        </w:rPr>
+      </w:pPr>
+      <w:r>
+        <w:rPr>
+          <w:rFonts w:eastAsia="Calibri" w:cs="Arial"/>
+          <w:szCs w:val="24"/>
+          <w:lang w:eastAsia="en-US"/>
+        </w:rPr>
+        <w:t>..</w:t>
+      </w:r>
+      <w:r>
+        <w:rPr>
+          <w:rFonts w:eastAsia="Calibri" w:cs="Arial"/>
+          <w:szCs w:val="24"/>
+          <w:lang w:eastAsia="en-US"/>
+        </w:rPr>
+        <w:t>."</w:t>
+      </w:r>
     </w:p>
     <w:p>
       <w:pPr>
@@ -5525,302 +5616,14 @@
           <w:lang w:eastAsia="en-US"/>
         </w:rPr>
       </w:pPr>
-      <w:bookmarkStart w:id="11" w:name="_Toc134973313"/>
-      <w:r>
-        <w:rPr>
-          <w:lang w:eastAsia="en-US"/>
-        </w:rPr>
-        <w:t>DESENVOLVIMENTO</w:t>
+      <w:bookmarkStart w:id="11" w:name="_Toc134973314"/>
+      <w:r>
+        <w:rPr>
+          <w:lang w:eastAsia="en-US"/>
+        </w:rPr>
+        <w:t>CONCLUSÃO</w:t>
       </w:r>
       <w:bookmarkEnd w:id="11"/>
-    </w:p>
-    <w:p>
-      <w:r>
-        <w:t xml:space="preserve">Este capítulo </w:t>
-      </w:r>
-      <w:r>
-        <w:t xml:space="preserve">contém </w:t>
-      </w:r>
-      <w:r>
-        <w:t>o desenvolvimento do trabalho</w:t>
-      </w:r>
-      <w:r>
-        <w:t>.</w:t>
-      </w:r>
-    </w:p>
-    <w:p>
-      <w:pPr>
-        <w:spacing w:after="120"/>
-        <w:jc w:val="both"/>
-        <w:rPr>
-          <w:rFonts w:eastAsia="Calibri" w:cs="Arial"/>
-          <w:szCs w:val="24"/>
-          <w:lang w:eastAsia="en-US"/>
-        </w:rPr>
-      </w:pPr>
-      <w:r>
-        <w:rPr>
-          <w:rFonts w:eastAsia="Calibri" w:cs="Arial"/>
-          <w:szCs w:val="24"/>
-          <w:lang w:eastAsia="en-US"/>
-        </w:rPr>
-        <w:t>..</w:t>
-      </w:r>
-      <w:r>
-        <w:rPr>
-          <w:rFonts w:eastAsia="Calibri" w:cs="Arial"/>
-          <w:szCs w:val="24"/>
-          <w:lang w:eastAsia="en-US"/>
-        </w:rPr>
-        <w:t>."</w:t>
-      </w:r>
-    </w:p>
-    <w:p>
-      <w:pPr>
-        <w:spacing w:after="120"/>
-        <w:jc w:val="both"/>
-        <w:rPr>
-          <w:rFonts w:eastAsia="Calibri" w:cs="Arial"/>
-          <w:szCs w:val="24"/>
-          <w:lang w:eastAsia="en-US"/>
-        </w:rPr>
-      </w:pPr>
-    </w:p>
-    <w:p>
-      <w:pPr>
-        <w:spacing w:after="120"/>
-        <w:jc w:val="both"/>
-        <w:rPr>
-          <w:rFonts w:eastAsia="Calibri" w:cs="Arial"/>
-          <w:szCs w:val="24"/>
-          <w:lang w:eastAsia="en-US"/>
-        </w:rPr>
-      </w:pPr>
-    </w:p>
-    <w:p>
-      <w:pPr>
-        <w:spacing w:after="120"/>
-        <w:jc w:val="both"/>
-        <w:rPr>
-          <w:rFonts w:eastAsia="Calibri" w:cs="Arial"/>
-          <w:szCs w:val="24"/>
-          <w:lang w:eastAsia="en-US"/>
-        </w:rPr>
-      </w:pPr>
-    </w:p>
-    <w:p>
-      <w:pPr>
-        <w:spacing w:after="120"/>
-        <w:jc w:val="both"/>
-        <w:rPr>
-          <w:rFonts w:eastAsia="Calibri" w:cs="Arial"/>
-          <w:szCs w:val="24"/>
-          <w:lang w:eastAsia="en-US"/>
-        </w:rPr>
-      </w:pPr>
-    </w:p>
-    <w:p>
-      <w:pPr>
-        <w:spacing w:after="120"/>
-        <w:jc w:val="both"/>
-        <w:rPr>
-          <w:rFonts w:eastAsia="Calibri" w:cs="Arial"/>
-          <w:szCs w:val="24"/>
-          <w:lang w:eastAsia="en-US"/>
-        </w:rPr>
-      </w:pPr>
-    </w:p>
-    <w:p>
-      <w:pPr>
-        <w:spacing w:after="120"/>
-        <w:jc w:val="both"/>
-        <w:rPr>
-          <w:rFonts w:eastAsia="Calibri" w:cs="Arial"/>
-          <w:szCs w:val="24"/>
-          <w:lang w:eastAsia="en-US"/>
-        </w:rPr>
-      </w:pPr>
-    </w:p>
-    <w:p>
-      <w:pPr>
-        <w:spacing w:after="120"/>
-        <w:jc w:val="both"/>
-        <w:rPr>
-          <w:rFonts w:eastAsia="Calibri" w:cs="Arial"/>
-          <w:szCs w:val="24"/>
-          <w:lang w:eastAsia="en-US"/>
-        </w:rPr>
-      </w:pPr>
-    </w:p>
-    <w:p>
-      <w:pPr>
-        <w:spacing w:after="120"/>
-        <w:jc w:val="both"/>
-        <w:rPr>
-          <w:rFonts w:eastAsia="Calibri" w:cs="Arial"/>
-          <w:szCs w:val="24"/>
-          <w:lang w:eastAsia="en-US"/>
-        </w:rPr>
-      </w:pPr>
-    </w:p>
-    <w:p>
-      <w:pPr>
-        <w:spacing w:after="120"/>
-        <w:jc w:val="both"/>
-        <w:rPr>
-          <w:rFonts w:eastAsia="Calibri" w:cs="Arial"/>
-          <w:szCs w:val="24"/>
-          <w:lang w:eastAsia="en-US"/>
-        </w:rPr>
-      </w:pPr>
-    </w:p>
-    <w:p>
-      <w:pPr>
-        <w:spacing w:after="120"/>
-        <w:jc w:val="both"/>
-        <w:rPr>
-          <w:rFonts w:eastAsia="Calibri" w:cs="Arial"/>
-          <w:szCs w:val="24"/>
-          <w:lang w:eastAsia="en-US"/>
-        </w:rPr>
-      </w:pPr>
-    </w:p>
-    <w:p>
-      <w:pPr>
-        <w:spacing w:after="120"/>
-        <w:jc w:val="both"/>
-        <w:rPr>
-          <w:rFonts w:eastAsia="Calibri" w:cs="Arial"/>
-          <w:szCs w:val="24"/>
-          <w:lang w:eastAsia="en-US"/>
-        </w:rPr>
-      </w:pPr>
-    </w:p>
-    <w:p>
-      <w:pPr>
-        <w:spacing w:after="120"/>
-        <w:jc w:val="both"/>
-        <w:rPr>
-          <w:rFonts w:eastAsia="Calibri" w:cs="Arial"/>
-          <w:szCs w:val="24"/>
-          <w:lang w:eastAsia="en-US"/>
-        </w:rPr>
-      </w:pPr>
-    </w:p>
-    <w:p>
-      <w:pPr>
-        <w:spacing w:after="120"/>
-        <w:jc w:val="both"/>
-        <w:rPr>
-          <w:rFonts w:eastAsia="Calibri" w:cs="Arial"/>
-          <w:szCs w:val="24"/>
-          <w:lang w:eastAsia="en-US"/>
-        </w:rPr>
-      </w:pPr>
-    </w:p>
-    <w:p>
-      <w:pPr>
-        <w:spacing w:after="120"/>
-        <w:jc w:val="both"/>
-        <w:rPr>
-          <w:rFonts w:eastAsia="Calibri" w:cs="Arial"/>
-          <w:szCs w:val="24"/>
-          <w:lang w:eastAsia="en-US"/>
-        </w:rPr>
-      </w:pPr>
-    </w:p>
-    <w:p>
-      <w:pPr>
-        <w:spacing w:after="120"/>
-        <w:jc w:val="both"/>
-        <w:rPr>
-          <w:rFonts w:eastAsia="Calibri" w:cs="Arial"/>
-          <w:szCs w:val="24"/>
-          <w:lang w:eastAsia="en-US"/>
-        </w:rPr>
-      </w:pPr>
-    </w:p>
-    <w:p>
-      <w:pPr>
-        <w:spacing w:after="120"/>
-        <w:jc w:val="both"/>
-        <w:rPr>
-          <w:rFonts w:eastAsia="Calibri" w:cs="Arial"/>
-          <w:szCs w:val="24"/>
-          <w:lang w:eastAsia="en-US"/>
-        </w:rPr>
-      </w:pPr>
-    </w:p>
-    <w:p>
-      <w:pPr>
-        <w:spacing w:after="120"/>
-        <w:jc w:val="both"/>
-        <w:rPr>
-          <w:rFonts w:eastAsia="Calibri" w:cs="Arial"/>
-          <w:szCs w:val="24"/>
-          <w:lang w:eastAsia="en-US"/>
-        </w:rPr>
-      </w:pPr>
-    </w:p>
-    <w:p>
-      <w:pPr>
-        <w:spacing w:after="120"/>
-        <w:jc w:val="both"/>
-        <w:rPr>
-          <w:rFonts w:eastAsia="Calibri" w:cs="Arial"/>
-          <w:szCs w:val="24"/>
-          <w:lang w:eastAsia="en-US"/>
-        </w:rPr>
-      </w:pPr>
-    </w:p>
-    <w:p>
-      <w:pPr>
-        <w:spacing w:after="120"/>
-        <w:jc w:val="both"/>
-        <w:rPr>
-          <w:rFonts w:eastAsia="Calibri" w:cs="Arial"/>
-          <w:szCs w:val="24"/>
-          <w:lang w:eastAsia="en-US"/>
-        </w:rPr>
-      </w:pPr>
-    </w:p>
-    <w:p>
-      <w:pPr>
-        <w:spacing w:after="120"/>
-        <w:jc w:val="both"/>
-        <w:rPr>
-          <w:rFonts w:eastAsia="Calibri" w:cs="Arial"/>
-          <w:szCs w:val="24"/>
-          <w:lang w:eastAsia="en-US"/>
-        </w:rPr>
-      </w:pPr>
-    </w:p>
-    <w:p>
-      <w:pPr>
-        <w:spacing w:after="120"/>
-        <w:jc w:val="both"/>
-        <w:rPr>
-          <w:rFonts w:eastAsia="Calibri" w:cs="Arial"/>
-          <w:szCs w:val="24"/>
-          <w:lang w:eastAsia="en-US"/>
-        </w:rPr>
-      </w:pPr>
-    </w:p>
-    <w:p>
-      <w:pPr>
-        <w:pStyle w:val="Ttulo1"/>
-        <w:rPr>
-          <w:lang w:eastAsia="en-US"/>
-        </w:rPr>
-      </w:pPr>
-      <w:bookmarkStart w:id="12" w:name="_Toc134973314"/>
-      <w:r>
-        <w:rPr>
-          <w:lang w:eastAsia="en-US"/>
-        </w:rPr>
-        <w:t>CONCLUSÃO</w:t>
-      </w:r>
-      <w:bookmarkEnd w:id="12"/>
     </w:p>
     <w:p>
       <w:pPr>
@@ -6083,11 +5886,11 @@
           <w:numId w:val="0"/>
         </w:numPr>
       </w:pPr>
-      <w:bookmarkStart w:id="13" w:name="_Toc134973315"/>
+      <w:bookmarkStart w:id="12" w:name="_Toc134973315"/>
       <w:r>
         <w:t>REFERÊNCIAS</w:t>
       </w:r>
-      <w:bookmarkEnd w:id="13"/>
+      <w:bookmarkEnd w:id="12"/>
     </w:p>
     <w:p>
       <w:pPr>
@@ -6107,7 +5910,6 @@
         </w:rPr>
         <w:t>SOBRENOME, Nome. </w:t>
       </w:r>
-      <w:proofErr w:type="spellStart"/>
       <w:r>
         <w:rPr>
           <w:rFonts w:cs="Arial"/>
@@ -6115,17 +5917,7 @@
           <w:bCs/>
           <w:shd w:val="clear" w:color="auto" w:fill="FFFFFF"/>
         </w:rPr>
-        <w:t>Titulo</w:t>
-      </w:r>
-      <w:proofErr w:type="spellEnd"/>
-      <w:r>
-        <w:rPr>
-          <w:rFonts w:cs="Arial"/>
-          <w:b/>
-          <w:bCs/>
-          <w:shd w:val="clear" w:color="auto" w:fill="FFFFFF"/>
-        </w:rPr>
-        <w:t xml:space="preserve"> do livro</w:t>
+        <w:t>Titulo do livro</w:t>
       </w:r>
       <w:r>
         <w:rPr>
@@ -8222,7 +8014,7 @@
 </file>
 
 <file path=customXml/itemProps1.xml><?xml version="1.0" encoding="utf-8"?>
-<ds:datastoreItem xmlns:ds="http://schemas.openxmlformats.org/officeDocument/2006/customXml" ds:itemID="{710EE6CC-5D61-4264-80B9-65EC9ED9826D}">
+<ds:datastoreItem xmlns:ds="http://schemas.openxmlformats.org/officeDocument/2006/customXml" ds:itemID="{83789CCE-F592-4971-B852-E62918EB72CC}">
   <ds:schemaRefs>
     <ds:schemaRef ds:uri="http://schemas.openxmlformats.org/officeDocument/2006/bibliography"/>
   </ds:schemaRefs>

</xml_diff>